<commit_message>
feat: Documentation draft #2
</commit_message>
<xml_diff>
--- a/doc/Audio Streaming in React and NET Core.docx
+++ b/doc/Audio Streaming in React and NET Core.docx
@@ -1027,9 +1027,849 @@
         <w:t xml:space="preserve"> towards solving the presented issue using the proposed tools. That includes a reflection on the developer’s experience working with said tools.</w:t>
       </w:r>
     </w:p>
+    <w:p>
+      <w:pPr>
+        <w:rPr>
+          <w:rFonts w:ascii="Palatino Linotype" w:hAnsi="Palatino Linotype"/>
+          <w:sz w:val="24"/>
+          <w:szCs w:val="24"/>
+          <w:lang w:val="ro-RO"/>
+        </w:rPr>
+      </w:pPr>
+      <w:r>
+        <w:rPr>
+          <w:rFonts w:ascii="Palatino Linotype" w:hAnsi="Palatino Linotype"/>
+          <w:sz w:val="24"/>
+          <w:szCs w:val="24"/>
+          <w:lang w:val="ro-RO"/>
+        </w:rPr>
+        <w:br w:type="page"/>
+      </w:r>
+    </w:p>
+    <w:p>
+      <w:pPr>
+        <w:spacing w:line="240" w:lineRule="auto"/>
+        <w:ind w:firstLine="288"/>
+        <w:rPr>
+          <w:rFonts w:ascii="Palatino Linotype" w:hAnsi="Palatino Linotype"/>
+          <w:b/>
+          <w:bCs/>
+          <w:sz w:val="28"/>
+          <w:szCs w:val="28"/>
+          <w:lang w:val="ro-RO"/>
+        </w:rPr>
+      </w:pPr>
+      <w:r>
+        <w:rPr>
+          <w:rFonts w:ascii="Palatino Linotype" w:hAnsi="Palatino Linotype"/>
+          <w:b/>
+          <w:bCs/>
+          <w:sz w:val="28"/>
+          <w:szCs w:val="28"/>
+          <w:lang w:val="ro-RO"/>
+        </w:rPr>
+        <w:t>Contents</w:t>
+      </w:r>
+    </w:p>
+    <w:p>
+      <w:pPr>
+        <w:pStyle w:val="ListParagraph"/>
+        <w:numPr>
+          <w:ilvl w:val="0"/>
+          <w:numId w:val="2"/>
+        </w:numPr>
+        <w:spacing w:line="360" w:lineRule="auto"/>
+        <w:rPr>
+          <w:rFonts w:ascii="Palatino Linotype" w:hAnsi="Palatino Linotype"/>
+          <w:b/>
+          <w:bCs/>
+          <w:sz w:val="24"/>
+          <w:szCs w:val="24"/>
+          <w:lang w:val="ro-RO"/>
+        </w:rPr>
+      </w:pPr>
+      <w:r>
+        <w:rPr>
+          <w:rFonts w:ascii="Palatino Linotype" w:hAnsi="Palatino Linotype"/>
+          <w:b/>
+          <w:bCs/>
+          <w:sz w:val="24"/>
+          <w:szCs w:val="24"/>
+          <w:lang w:val="ro-RO"/>
+        </w:rPr>
+        <w:t>Introduction</w:t>
+      </w:r>
+    </w:p>
+    <w:p>
+      <w:pPr>
+        <w:pStyle w:val="ListParagraph"/>
+        <w:numPr>
+          <w:ilvl w:val="1"/>
+          <w:numId w:val="2"/>
+        </w:numPr>
+        <w:spacing w:line="360" w:lineRule="auto"/>
+        <w:rPr>
+          <w:rFonts w:ascii="Palatino Linotype" w:hAnsi="Palatino Linotype"/>
+          <w:sz w:val="24"/>
+          <w:szCs w:val="24"/>
+          <w:lang w:val="ro-RO"/>
+        </w:rPr>
+      </w:pPr>
+      <w:r>
+        <w:rPr>
+          <w:rFonts w:ascii="Palatino Linotype" w:hAnsi="Palatino Linotype"/>
+          <w:sz w:val="24"/>
+          <w:szCs w:val="24"/>
+          <w:lang w:val="ro-RO"/>
+        </w:rPr>
+        <w:t>The problem</w:t>
+      </w:r>
+    </w:p>
+    <w:p>
+      <w:pPr>
+        <w:pStyle w:val="ListParagraph"/>
+        <w:numPr>
+          <w:ilvl w:val="1"/>
+          <w:numId w:val="2"/>
+        </w:numPr>
+        <w:spacing w:line="360" w:lineRule="auto"/>
+        <w:rPr>
+          <w:rFonts w:ascii="Palatino Linotype" w:hAnsi="Palatino Linotype"/>
+          <w:sz w:val="24"/>
+          <w:szCs w:val="24"/>
+          <w:lang w:val="ro-RO"/>
+        </w:rPr>
+      </w:pPr>
+      <w:r>
+        <w:rPr>
+          <w:rFonts w:ascii="Palatino Linotype" w:hAnsi="Palatino Linotype"/>
+          <w:sz w:val="24"/>
+          <w:szCs w:val="24"/>
+          <w:lang w:val="ro-RO"/>
+        </w:rPr>
+        <w:t>Motivation</w:t>
+      </w:r>
+    </w:p>
+    <w:p>
+      <w:pPr>
+        <w:pStyle w:val="ListParagraph"/>
+        <w:numPr>
+          <w:ilvl w:val="1"/>
+          <w:numId w:val="2"/>
+        </w:numPr>
+        <w:spacing w:line="360" w:lineRule="auto"/>
+        <w:rPr>
+          <w:rFonts w:ascii="Palatino Linotype" w:hAnsi="Palatino Linotype"/>
+          <w:sz w:val="24"/>
+          <w:szCs w:val="24"/>
+          <w:lang w:val="ro-RO"/>
+        </w:rPr>
+      </w:pPr>
+      <w:r>
+        <w:rPr>
+          <w:rFonts w:ascii="Palatino Linotype" w:hAnsi="Palatino Linotype"/>
+          <w:sz w:val="24"/>
+          <w:szCs w:val="24"/>
+          <w:lang w:val="ro-RO"/>
+        </w:rPr>
+        <w:t>Other solutions</w:t>
+      </w:r>
+    </w:p>
+    <w:p>
+      <w:pPr>
+        <w:pStyle w:val="ListParagraph"/>
+        <w:numPr>
+          <w:ilvl w:val="1"/>
+          <w:numId w:val="2"/>
+        </w:numPr>
+        <w:spacing w:line="360" w:lineRule="auto"/>
+        <w:rPr>
+          <w:rFonts w:ascii="Palatino Linotype" w:hAnsi="Palatino Linotype"/>
+          <w:sz w:val="24"/>
+          <w:szCs w:val="24"/>
+          <w:lang w:val="ro-RO"/>
+        </w:rPr>
+      </w:pPr>
+      <w:r>
+        <w:rPr>
+          <w:rFonts w:ascii="Palatino Linotype" w:hAnsi="Palatino Linotype"/>
+          <w:sz w:val="24"/>
+          <w:szCs w:val="24"/>
+          <w:lang w:val="ro-RO"/>
+        </w:rPr>
+        <w:t>Proposed Solution</w:t>
+      </w:r>
+    </w:p>
+    <w:p>
+      <w:pPr>
+        <w:pStyle w:val="ListParagraph"/>
+        <w:numPr>
+          <w:ilvl w:val="0"/>
+          <w:numId w:val="2"/>
+        </w:numPr>
+        <w:spacing w:line="360" w:lineRule="auto"/>
+        <w:rPr>
+          <w:rFonts w:ascii="Palatino Linotype" w:hAnsi="Palatino Linotype"/>
+          <w:b/>
+          <w:bCs/>
+          <w:sz w:val="24"/>
+          <w:szCs w:val="24"/>
+          <w:lang w:val="ro-RO"/>
+        </w:rPr>
+      </w:pPr>
+      <w:r>
+        <w:rPr>
+          <w:rFonts w:ascii="Palatino Linotype" w:hAnsi="Palatino Linotype"/>
+          <w:b/>
+          <w:bCs/>
+          <w:sz w:val="24"/>
+          <w:szCs w:val="24"/>
+          <w:lang w:val="ro-RO"/>
+        </w:rPr>
+        <w:t>Used technologies</w:t>
+      </w:r>
+    </w:p>
+    <w:p>
+      <w:pPr>
+        <w:pStyle w:val="ListParagraph"/>
+        <w:numPr>
+          <w:ilvl w:val="1"/>
+          <w:numId w:val="2"/>
+        </w:numPr>
+        <w:spacing w:line="360" w:lineRule="auto"/>
+        <w:rPr>
+          <w:rFonts w:ascii="Palatino Linotype" w:hAnsi="Palatino Linotype"/>
+          <w:sz w:val="24"/>
+          <w:szCs w:val="24"/>
+          <w:lang w:val="ro-RO"/>
+        </w:rPr>
+      </w:pPr>
+      <w:r>
+        <w:rPr>
+          <w:rFonts w:ascii="Palatino Linotype" w:hAnsi="Palatino Linotype"/>
+          <w:sz w:val="24"/>
+          <w:szCs w:val="24"/>
+          <w:lang w:val="ro-RO"/>
+        </w:rPr>
+        <w:t>Client-Server Architecture</w:t>
+      </w:r>
+    </w:p>
+    <w:p>
+      <w:pPr>
+        <w:pStyle w:val="ListParagraph"/>
+        <w:numPr>
+          <w:ilvl w:val="2"/>
+          <w:numId w:val="2"/>
+        </w:numPr>
+        <w:spacing w:line="360" w:lineRule="auto"/>
+        <w:rPr>
+          <w:rFonts w:ascii="Palatino Linotype" w:hAnsi="Palatino Linotype"/>
+          <w:sz w:val="24"/>
+          <w:szCs w:val="24"/>
+          <w:lang w:val="ro-RO"/>
+        </w:rPr>
+      </w:pPr>
+      <w:r>
+        <w:rPr>
+          <w:rFonts w:ascii="Palatino Linotype" w:hAnsi="Palatino Linotype"/>
+          <w:sz w:val="24"/>
+          <w:szCs w:val="24"/>
+          <w:lang w:val="ro-RO"/>
+        </w:rPr>
+        <w:t>Overview</w:t>
+      </w:r>
+    </w:p>
+    <w:p>
+      <w:pPr>
+        <w:pStyle w:val="ListParagraph"/>
+        <w:numPr>
+          <w:ilvl w:val="2"/>
+          <w:numId w:val="2"/>
+        </w:numPr>
+        <w:spacing w:line="360" w:lineRule="auto"/>
+        <w:rPr>
+          <w:rFonts w:ascii="Palatino Linotype" w:hAnsi="Palatino Linotype"/>
+          <w:sz w:val="24"/>
+          <w:szCs w:val="24"/>
+          <w:lang w:val="ro-RO"/>
+        </w:rPr>
+      </w:pPr>
+      <w:r>
+        <w:rPr>
+          <w:rFonts w:ascii="Palatino Linotype" w:hAnsi="Palatino Linotype"/>
+          <w:sz w:val="24"/>
+          <w:szCs w:val="24"/>
+          <w:lang w:val="ro-RO"/>
+        </w:rPr>
+        <w:t>Communication channel</w:t>
+      </w:r>
+    </w:p>
+    <w:p>
+      <w:pPr>
+        <w:pStyle w:val="ListParagraph"/>
+        <w:numPr>
+          <w:ilvl w:val="2"/>
+          <w:numId w:val="2"/>
+        </w:numPr>
+        <w:spacing w:line="360" w:lineRule="auto"/>
+        <w:rPr>
+          <w:rFonts w:ascii="Palatino Linotype" w:hAnsi="Palatino Linotype"/>
+          <w:sz w:val="24"/>
+          <w:szCs w:val="24"/>
+          <w:lang w:val="ro-RO"/>
+        </w:rPr>
+      </w:pPr>
+      <w:r>
+        <w:rPr>
+          <w:rFonts w:ascii="Palatino Linotype" w:hAnsi="Palatino Linotype"/>
+          <w:sz w:val="24"/>
+          <w:szCs w:val="24"/>
+          <w:lang w:val="ro-RO"/>
+        </w:rPr>
+        <w:t>Implementation details</w:t>
+      </w:r>
+    </w:p>
+    <w:p>
+      <w:pPr>
+        <w:pStyle w:val="ListParagraph"/>
+        <w:numPr>
+          <w:ilvl w:val="1"/>
+          <w:numId w:val="2"/>
+        </w:numPr>
+        <w:spacing w:line="360" w:lineRule="auto"/>
+        <w:rPr>
+          <w:rFonts w:ascii="Palatino Linotype" w:hAnsi="Palatino Linotype"/>
+          <w:sz w:val="24"/>
+          <w:szCs w:val="24"/>
+          <w:lang w:val="ro-RO"/>
+        </w:rPr>
+      </w:pPr>
+      <w:r>
+        <w:rPr>
+          <w:rFonts w:ascii="Palatino Linotype" w:hAnsi="Palatino Linotype"/>
+          <w:sz w:val="24"/>
+          <w:szCs w:val="24"/>
+          <w:lang w:val="ro-RO"/>
+        </w:rPr>
+        <w:t>Back-End</w:t>
+      </w:r>
+    </w:p>
+    <w:p>
+      <w:pPr>
+        <w:pStyle w:val="ListParagraph"/>
+        <w:numPr>
+          <w:ilvl w:val="2"/>
+          <w:numId w:val="2"/>
+        </w:numPr>
+        <w:spacing w:line="360" w:lineRule="auto"/>
+        <w:rPr>
+          <w:rFonts w:ascii="Palatino Linotype" w:hAnsi="Palatino Linotype"/>
+          <w:sz w:val="24"/>
+          <w:szCs w:val="24"/>
+          <w:lang w:val="ro-RO"/>
+        </w:rPr>
+      </w:pPr>
+      <w:r>
+        <w:rPr>
+          <w:rFonts w:ascii="Palatino Linotype" w:hAnsi="Palatino Linotype"/>
+          <w:sz w:val="24"/>
+          <w:szCs w:val="24"/>
+          <w:lang w:val="ro-RO"/>
+        </w:rPr>
+        <w:t>API</w:t>
+      </w:r>
+    </w:p>
+    <w:p>
+      <w:pPr>
+        <w:pStyle w:val="ListParagraph"/>
+        <w:numPr>
+          <w:ilvl w:val="2"/>
+          <w:numId w:val="2"/>
+        </w:numPr>
+        <w:spacing w:line="360" w:lineRule="auto"/>
+        <w:rPr>
+          <w:rFonts w:ascii="Palatino Linotype" w:hAnsi="Palatino Linotype"/>
+          <w:sz w:val="24"/>
+          <w:szCs w:val="24"/>
+          <w:lang w:val="ro-RO"/>
+        </w:rPr>
+      </w:pPr>
+      <w:r>
+        <w:rPr>
+          <w:rFonts w:ascii="Palatino Linotype" w:hAnsi="Palatino Linotype"/>
+          <w:sz w:val="24"/>
+          <w:szCs w:val="24"/>
+          <w:lang w:val="ro-RO"/>
+        </w:rPr>
+        <w:t>Data &amp; Storage</w:t>
+      </w:r>
+    </w:p>
+    <w:p>
+      <w:pPr>
+        <w:pStyle w:val="ListParagraph"/>
+        <w:numPr>
+          <w:ilvl w:val="1"/>
+          <w:numId w:val="2"/>
+        </w:numPr>
+        <w:spacing w:line="360" w:lineRule="auto"/>
+        <w:rPr>
+          <w:rFonts w:ascii="Palatino Linotype" w:hAnsi="Palatino Linotype"/>
+          <w:sz w:val="24"/>
+          <w:szCs w:val="24"/>
+          <w:lang w:val="ro-RO"/>
+        </w:rPr>
+      </w:pPr>
+      <w:r>
+        <w:rPr>
+          <w:rFonts w:ascii="Palatino Linotype" w:hAnsi="Palatino Linotype"/>
+          <w:sz w:val="24"/>
+          <w:szCs w:val="24"/>
+          <w:lang w:val="ro-RO"/>
+        </w:rPr>
+        <w:t>Front-End</w:t>
+      </w:r>
+    </w:p>
+    <w:p>
+      <w:pPr>
+        <w:pStyle w:val="ListParagraph"/>
+        <w:numPr>
+          <w:ilvl w:val="2"/>
+          <w:numId w:val="2"/>
+        </w:numPr>
+        <w:spacing w:line="360" w:lineRule="auto"/>
+        <w:rPr>
+          <w:rFonts w:ascii="Palatino Linotype" w:hAnsi="Palatino Linotype"/>
+          <w:sz w:val="24"/>
+          <w:szCs w:val="24"/>
+          <w:lang w:val="ro-RO"/>
+        </w:rPr>
+      </w:pPr>
+      <w:r>
+        <w:rPr>
+          <w:rFonts w:ascii="Palatino Linotype" w:hAnsi="Palatino Linotype"/>
+          <w:sz w:val="24"/>
+          <w:szCs w:val="24"/>
+          <w:lang w:val="ro-RO"/>
+        </w:rPr>
+        <w:t>Technologies &amp; Frameworks</w:t>
+      </w:r>
+    </w:p>
+    <w:p>
+      <w:pPr>
+        <w:pStyle w:val="ListParagraph"/>
+        <w:numPr>
+          <w:ilvl w:val="2"/>
+          <w:numId w:val="2"/>
+        </w:numPr>
+        <w:spacing w:line="360" w:lineRule="auto"/>
+        <w:rPr>
+          <w:rFonts w:ascii="Palatino Linotype" w:hAnsi="Palatino Linotype"/>
+          <w:sz w:val="24"/>
+          <w:szCs w:val="24"/>
+          <w:lang w:val="ro-RO"/>
+        </w:rPr>
+      </w:pPr>
+      <w:r>
+        <w:rPr>
+          <w:rFonts w:ascii="Palatino Linotype" w:hAnsi="Palatino Linotype"/>
+          <w:sz w:val="24"/>
+          <w:szCs w:val="24"/>
+          <w:lang w:val="ro-RO"/>
+        </w:rPr>
+        <w:t>React</w:t>
+      </w:r>
+    </w:p>
+    <w:p>
+      <w:pPr>
+        <w:pStyle w:val="ListParagraph"/>
+        <w:numPr>
+          <w:ilvl w:val="2"/>
+          <w:numId w:val="2"/>
+        </w:numPr>
+        <w:spacing w:line="360" w:lineRule="auto"/>
+        <w:rPr>
+          <w:rFonts w:ascii="Palatino Linotype" w:hAnsi="Palatino Linotype"/>
+          <w:sz w:val="24"/>
+          <w:szCs w:val="24"/>
+          <w:lang w:val="ro-RO"/>
+        </w:rPr>
+      </w:pPr>
+      <w:r>
+        <w:rPr>
+          <w:rFonts w:ascii="Palatino Linotype" w:hAnsi="Palatino Linotype"/>
+          <w:sz w:val="24"/>
+          <w:szCs w:val="24"/>
+          <w:lang w:val="ro-RO"/>
+        </w:rPr>
+        <w:t>State Management</w:t>
+      </w:r>
+    </w:p>
+    <w:p>
+      <w:pPr>
+        <w:pStyle w:val="ListParagraph"/>
+        <w:numPr>
+          <w:ilvl w:val="2"/>
+          <w:numId w:val="2"/>
+        </w:numPr>
+        <w:spacing w:line="360" w:lineRule="auto"/>
+        <w:rPr>
+          <w:rFonts w:ascii="Palatino Linotype" w:hAnsi="Palatino Linotype"/>
+          <w:sz w:val="24"/>
+          <w:szCs w:val="24"/>
+          <w:lang w:val="ro-RO"/>
+        </w:rPr>
+      </w:pPr>
+      <w:r>
+        <w:rPr>
+          <w:rFonts w:ascii="Palatino Linotype" w:hAnsi="Palatino Linotype"/>
+          <w:sz w:val="24"/>
+          <w:szCs w:val="24"/>
+          <w:lang w:val="ro-RO"/>
+        </w:rPr>
+        <w:t>API Interaction (Fetch)</w:t>
+      </w:r>
+    </w:p>
+    <w:p>
+      <w:pPr>
+        <w:pStyle w:val="ListParagraph"/>
+        <w:numPr>
+          <w:ilvl w:val="2"/>
+          <w:numId w:val="2"/>
+        </w:numPr>
+        <w:spacing w:line="360" w:lineRule="auto"/>
+        <w:rPr>
+          <w:rFonts w:ascii="Palatino Linotype" w:hAnsi="Palatino Linotype"/>
+          <w:sz w:val="24"/>
+          <w:szCs w:val="24"/>
+          <w:lang w:val="ro-RO"/>
+        </w:rPr>
+      </w:pPr>
+      <w:r>
+        <w:rPr>
+          <w:rFonts w:ascii="Palatino Linotype" w:hAnsi="Palatino Linotype"/>
+          <w:sz w:val="24"/>
+          <w:szCs w:val="24"/>
+          <w:lang w:val="ro-RO"/>
+        </w:rPr>
+        <w:t>UI / UX</w:t>
+      </w:r>
+    </w:p>
+    <w:p>
+      <w:pPr>
+        <w:pStyle w:val="ListParagraph"/>
+        <w:numPr>
+          <w:ilvl w:val="2"/>
+          <w:numId w:val="2"/>
+        </w:numPr>
+        <w:spacing w:line="360" w:lineRule="auto"/>
+        <w:rPr>
+          <w:rFonts w:ascii="Palatino Linotype" w:hAnsi="Palatino Linotype"/>
+          <w:sz w:val="24"/>
+          <w:szCs w:val="24"/>
+          <w:lang w:val="ro-RO"/>
+        </w:rPr>
+      </w:pPr>
+      <w:r>
+        <w:rPr>
+          <w:rFonts w:ascii="Palatino Linotype" w:hAnsi="Palatino Linotype"/>
+          <w:sz w:val="24"/>
+          <w:szCs w:val="24"/>
+          <w:lang w:val="ro-RO"/>
+        </w:rPr>
+        <w:t>Other notable tools</w:t>
+      </w:r>
+    </w:p>
+    <w:p>
+      <w:pPr>
+        <w:rPr>
+          <w:rFonts w:ascii="Palatino Linotype" w:hAnsi="Palatino Linotype"/>
+          <w:sz w:val="24"/>
+          <w:szCs w:val="24"/>
+          <w:lang w:val="ro-RO"/>
+        </w:rPr>
+      </w:pPr>
+      <w:r>
+        <w:rPr>
+          <w:rFonts w:ascii="Palatino Linotype" w:hAnsi="Palatino Linotype"/>
+          <w:sz w:val="24"/>
+          <w:szCs w:val="24"/>
+          <w:lang w:val="ro-RO"/>
+        </w:rPr>
+        <w:br w:type="page"/>
+      </w:r>
+    </w:p>
+    <w:p>
+      <w:pPr>
+        <w:pStyle w:val="ListParagraph"/>
+        <w:numPr>
+          <w:ilvl w:val="0"/>
+          <w:numId w:val="2"/>
+        </w:numPr>
+        <w:spacing w:line="360" w:lineRule="auto"/>
+        <w:rPr>
+          <w:rFonts w:ascii="Palatino Linotype" w:hAnsi="Palatino Linotype"/>
+          <w:b/>
+          <w:bCs/>
+          <w:sz w:val="24"/>
+          <w:szCs w:val="24"/>
+          <w:lang w:val="ro-RO"/>
+        </w:rPr>
+      </w:pPr>
+      <w:r>
+        <w:rPr>
+          <w:rFonts w:ascii="Palatino Linotype" w:hAnsi="Palatino Linotype"/>
+          <w:b/>
+          <w:bCs/>
+          <w:sz w:val="24"/>
+          <w:szCs w:val="24"/>
+          <w:lang w:val="ro-RO"/>
+        </w:rPr>
+        <w:t>Practical application</w:t>
+      </w:r>
+    </w:p>
+    <w:p>
+      <w:pPr>
+        <w:pStyle w:val="ListParagraph"/>
+        <w:numPr>
+          <w:ilvl w:val="1"/>
+          <w:numId w:val="2"/>
+        </w:numPr>
+        <w:spacing w:line="360" w:lineRule="auto"/>
+        <w:rPr>
+          <w:rFonts w:ascii="Palatino Linotype" w:hAnsi="Palatino Linotype"/>
+          <w:sz w:val="24"/>
+          <w:szCs w:val="24"/>
+          <w:lang w:val="ro-RO"/>
+        </w:rPr>
+      </w:pPr>
+      <w:r>
+        <w:rPr>
+          <w:rFonts w:ascii="Palatino Linotype" w:hAnsi="Palatino Linotype"/>
+          <w:sz w:val="24"/>
+          <w:szCs w:val="24"/>
+          <w:lang w:val="ro-RO"/>
+        </w:rPr>
+        <w:t>Design</w:t>
+      </w:r>
+    </w:p>
+    <w:p>
+      <w:pPr>
+        <w:pStyle w:val="ListParagraph"/>
+        <w:numPr>
+          <w:ilvl w:val="2"/>
+          <w:numId w:val="2"/>
+        </w:numPr>
+        <w:spacing w:line="360" w:lineRule="auto"/>
+        <w:rPr>
+          <w:rFonts w:ascii="Palatino Linotype" w:hAnsi="Palatino Linotype"/>
+          <w:sz w:val="24"/>
+          <w:szCs w:val="24"/>
+          <w:lang w:val="ro-RO"/>
+        </w:rPr>
+      </w:pPr>
+      <w:r>
+        <w:rPr>
+          <w:rFonts w:ascii="Palatino Linotype" w:hAnsi="Palatino Linotype"/>
+          <w:sz w:val="24"/>
+          <w:szCs w:val="24"/>
+          <w:lang w:val="ro-RO"/>
+        </w:rPr>
+        <w:t>Wireframing</w:t>
+      </w:r>
+    </w:p>
+    <w:p>
+      <w:pPr>
+        <w:pStyle w:val="ListParagraph"/>
+        <w:numPr>
+          <w:ilvl w:val="1"/>
+          <w:numId w:val="2"/>
+        </w:numPr>
+        <w:spacing w:line="360" w:lineRule="auto"/>
+        <w:rPr>
+          <w:rFonts w:ascii="Palatino Linotype" w:hAnsi="Palatino Linotype"/>
+          <w:sz w:val="24"/>
+          <w:szCs w:val="24"/>
+          <w:lang w:val="ro-RO"/>
+        </w:rPr>
+      </w:pPr>
+      <w:r>
+        <w:rPr>
+          <w:rFonts w:ascii="Palatino Linotype" w:hAnsi="Palatino Linotype"/>
+          <w:sz w:val="24"/>
+          <w:szCs w:val="24"/>
+          <w:lang w:val="ro-RO"/>
+        </w:rPr>
+        <w:t>Implementation</w:t>
+      </w:r>
+    </w:p>
+    <w:p>
+      <w:pPr>
+        <w:pStyle w:val="ListParagraph"/>
+        <w:numPr>
+          <w:ilvl w:val="2"/>
+          <w:numId w:val="2"/>
+        </w:numPr>
+        <w:spacing w:line="360" w:lineRule="auto"/>
+        <w:rPr>
+          <w:rFonts w:ascii="Palatino Linotype" w:hAnsi="Palatino Linotype"/>
+          <w:sz w:val="24"/>
+          <w:szCs w:val="24"/>
+          <w:lang w:val="ro-RO"/>
+        </w:rPr>
+      </w:pPr>
+      <w:r>
+        <w:rPr>
+          <w:rFonts w:ascii="Palatino Linotype" w:hAnsi="Palatino Linotype"/>
+          <w:sz w:val="24"/>
+          <w:szCs w:val="24"/>
+          <w:lang w:val="ro-RO"/>
+        </w:rPr>
+        <w:t>Scaffolding</w:t>
+      </w:r>
+    </w:p>
+    <w:p>
+      <w:pPr>
+        <w:pStyle w:val="ListParagraph"/>
+        <w:numPr>
+          <w:ilvl w:val="2"/>
+          <w:numId w:val="2"/>
+        </w:numPr>
+        <w:spacing w:line="360" w:lineRule="auto"/>
+        <w:rPr>
+          <w:rFonts w:ascii="Palatino Linotype" w:hAnsi="Palatino Linotype"/>
+          <w:sz w:val="24"/>
+          <w:szCs w:val="24"/>
+          <w:lang w:val="ro-RO"/>
+        </w:rPr>
+      </w:pPr>
+      <w:r>
+        <w:rPr>
+          <w:rFonts w:ascii="Palatino Linotype" w:hAnsi="Palatino Linotype"/>
+          <w:sz w:val="24"/>
+          <w:szCs w:val="24"/>
+          <w:lang w:val="ro-RO"/>
+        </w:rPr>
+        <w:t>API Interraction</w:t>
+      </w:r>
+    </w:p>
+    <w:p>
+      <w:pPr>
+        <w:pStyle w:val="ListParagraph"/>
+        <w:numPr>
+          <w:ilvl w:val="2"/>
+          <w:numId w:val="2"/>
+        </w:numPr>
+        <w:spacing w:line="360" w:lineRule="auto"/>
+        <w:rPr>
+          <w:rFonts w:ascii="Palatino Linotype" w:hAnsi="Palatino Linotype"/>
+          <w:sz w:val="24"/>
+          <w:szCs w:val="24"/>
+          <w:lang w:val="ro-RO"/>
+        </w:rPr>
+      </w:pPr>
+      <w:r>
+        <w:rPr>
+          <w:rFonts w:ascii="Palatino Linotype" w:hAnsi="Palatino Linotype"/>
+          <w:sz w:val="24"/>
+          <w:szCs w:val="24"/>
+          <w:lang w:val="ro-RO"/>
+        </w:rPr>
+        <w:t>State management</w:t>
+      </w:r>
+    </w:p>
+    <w:p>
+      <w:pPr>
+        <w:pStyle w:val="ListParagraph"/>
+        <w:numPr>
+          <w:ilvl w:val="0"/>
+          <w:numId w:val="2"/>
+        </w:numPr>
+        <w:spacing w:line="360" w:lineRule="auto"/>
+        <w:rPr>
+          <w:rFonts w:ascii="Palatino Linotype" w:hAnsi="Palatino Linotype"/>
+          <w:b/>
+          <w:bCs/>
+          <w:sz w:val="24"/>
+          <w:szCs w:val="24"/>
+          <w:lang w:val="ro-RO"/>
+        </w:rPr>
+      </w:pPr>
+      <w:r>
+        <w:rPr>
+          <w:rFonts w:ascii="Palatino Linotype" w:hAnsi="Palatino Linotype"/>
+          <w:b/>
+          <w:bCs/>
+          <w:sz w:val="24"/>
+          <w:szCs w:val="24"/>
+          <w:lang w:val="ro-RO"/>
+        </w:rPr>
+        <w:t>Conclusion</w:t>
+      </w:r>
+    </w:p>
+    <w:p>
+      <w:pPr>
+        <w:rPr>
+          <w:rFonts w:ascii="Palatino Linotype" w:hAnsi="Palatino Linotype"/>
+          <w:b/>
+          <w:bCs/>
+          <w:sz w:val="24"/>
+          <w:szCs w:val="24"/>
+          <w:lang w:val="ro-RO"/>
+        </w:rPr>
+      </w:pPr>
+      <w:r>
+        <w:rPr>
+          <w:rFonts w:ascii="Palatino Linotype" w:hAnsi="Palatino Linotype"/>
+          <w:b/>
+          <w:bCs/>
+          <w:sz w:val="24"/>
+          <w:szCs w:val="24"/>
+          <w:lang w:val="ro-RO"/>
+        </w:rPr>
+        <w:br w:type="page"/>
+      </w:r>
+    </w:p>
+    <w:p>
+      <w:pPr>
+        <w:pStyle w:val="ListParagraph"/>
+        <w:spacing w:line="360" w:lineRule="auto"/>
+        <w:ind w:left="360"/>
+        <w:rPr>
+          <w:rFonts w:ascii="Palatino Linotype" w:hAnsi="Palatino Linotype"/>
+          <w:b/>
+          <w:bCs/>
+          <w:sz w:val="24"/>
+          <w:szCs w:val="24"/>
+          <w:lang w:val="ro-RO"/>
+        </w:rPr>
+        <w:sectPr>
+          <w:pgSz w:w="12240" w:h="15840"/>
+          <w:pgMar w:top="1440" w:right="1440" w:bottom="1440" w:left="1440" w:header="720" w:footer="720" w:gutter="0"/>
+          <w:cols w:space="720"/>
+          <w:docGrid w:linePitch="360"/>
+        </w:sectPr>
+      </w:pPr>
+    </w:p>
+    <w:p>
+      <w:pPr>
+        <w:pStyle w:val="ListParagraph"/>
+        <w:spacing w:line="360" w:lineRule="auto"/>
+        <w:ind w:left="360"/>
+        <w:rPr>
+          <w:rFonts w:ascii="Palatino Linotype" w:hAnsi="Palatino Linotype"/>
+          <w:b/>
+          <w:bCs/>
+          <w:sz w:val="24"/>
+          <w:szCs w:val="24"/>
+          <w:lang w:val="ro-RO"/>
+        </w:rPr>
+      </w:pPr>
+    </w:p>
     <w:sectPr>
+      <w:footerReference w:type="default" r:id="rId8"/>
       <w:pgSz w:w="12240" w:h="15840"/>
       <w:pgMar w:top="1440" w:right="1440" w:bottom="1440" w:left="1440" w:header="720" w:footer="720" w:gutter="0"/>
+      <w:pgNumType w:start="1"/>
       <w:cols w:space="720"/>
       <w:docGrid w:linePitch="360"/>
     </w:sectPr>
@@ -1062,6 +1902,59 @@
 </w:endnotes>
 </file>
 
+<file path=word/footer1.xml><?xml version="1.0" encoding="utf-8"?>
+<w:ftr xmlns:wpc="http://schemas.microsoft.com/office/word/2010/wordprocessingCanvas" xmlns:cx="http://schemas.microsoft.com/office/drawing/2014/chartex" xmlns:cx1="http://schemas.microsoft.com/office/drawing/2015/9/8/chartex" xmlns:cx2="http://schemas.microsoft.com/office/drawing/2015/10/21/chartex" xmlns:cx3="http://schemas.microsoft.com/office/drawing/2016/5/9/chartex" xmlns:cx4="http://schemas.microsoft.com/office/drawing/2016/5/10/chartex" xmlns:cx5="http://schemas.microsoft.com/office/drawing/2016/5/11/chartex" xmlns:cx6="http://schemas.microsoft.com/office/drawing/2016/5/12/chartex" xmlns:cx7="http://schemas.microsoft.com/office/drawing/2016/5/13/chartex" xmlns:cx8="http://schemas.microsoft.com/office/drawing/2016/5/14/chartex" xmlns:mc="http://schemas.openxmlformats.org/markup-compatibility/2006" xmlns:aink="http://schemas.microsoft.com/office/drawing/2016/ink" xmlns:am3d="http://schemas.microsoft.com/office/drawing/2017/model3d" xmlns:o="urn:schemas-microsoft-com:office:office" xmlns:oel="http://schemas.microsoft.com/office/2019/extlst" xmlns:r="http://schemas.openxmlformats.org/officeDocument/2006/relationships" xmlns:m="http://schemas.openxmlformats.org/officeDocument/2006/math" xmlns:v="urn:schemas-microsoft-com:vml" xmlns:wp14="http://schemas.microsoft.com/office/word/2010/wordprocessingDrawing" xmlns:wp="http://schemas.openxmlformats.org/drawingml/2006/wordprocessingDrawing" xmlns:w10="urn:schemas-microsoft-com:office:word" xmlns:w="http://schemas.openxmlformats.org/wordprocessingml/2006/main" xmlns:w14="http://schemas.microsoft.com/office/word/2010/wordml" xmlns:w15="http://schemas.microsoft.com/office/word/2012/wordml" xmlns:w16cex="http://schemas.microsoft.com/office/word/2018/wordml/cex" xmlns:w16cid="http://schemas.microsoft.com/office/word/2016/wordml/cid" xmlns:w16="http://schemas.microsoft.com/office/word/2018/wordml" xmlns:w16sdtdh="http://schemas.microsoft.com/office/word/2020/wordml/sdtdatahash" xmlns:w16se="http://schemas.microsoft.com/office/word/2015/wordml/symex" xmlns:wpg="http://schemas.microsoft.com/office/word/2010/wordprocessingGroup" xmlns:wpi="http://schemas.microsoft.com/office/word/2010/wordprocessingInk" xmlns:wne="http://schemas.microsoft.com/office/word/2006/wordml" xmlns:wps="http://schemas.microsoft.com/office/word/2010/wordprocessingShape" mc:Ignorable="w14 w15 w16se w16cid w16 w16cex w16sdtdh wp14">
+  <w:sdt>
+    <w:sdtPr>
+      <w:id w:val="1230878370"/>
+      <w:docPartObj>
+        <w:docPartGallery w:val="Page Numbers (Bottom of Page)"/>
+        <w:docPartUnique/>
+      </w:docPartObj>
+    </w:sdtPr>
+    <w:sdtEndPr>
+      <w:rPr>
+        <w:noProof/>
+      </w:rPr>
+    </w:sdtEndPr>
+    <w:sdtContent>
+      <w:p>
+        <w:pPr>
+          <w:pStyle w:val="Footer"/>
+          <w:jc w:val="center"/>
+        </w:pPr>
+        <w:r>
+          <w:fldChar w:fldCharType="begin"/>
+        </w:r>
+        <w:r>
+          <w:instrText xml:space="preserve"> PAGE   \* MERGEFORMAT </w:instrText>
+        </w:r>
+        <w:r>
+          <w:fldChar w:fldCharType="separate"/>
+        </w:r>
+        <w:r>
+          <w:rPr>
+            <w:noProof/>
+          </w:rPr>
+          <w:t>2</w:t>
+        </w:r>
+        <w:r>
+          <w:rPr>
+            <w:noProof/>
+          </w:rPr>
+          <w:fldChar w:fldCharType="end"/>
+        </w:r>
+      </w:p>
+    </w:sdtContent>
+  </w:sdt>
+  <w:p>
+    <w:pPr>
+      <w:pStyle w:val="Footer"/>
+    </w:pPr>
+  </w:p>
+</w:ftr>
+</file>
+
 <file path=word/footnotes.xml><?xml version="1.0" encoding="utf-8"?>
 <w:footnotes xmlns:wpc="http://schemas.microsoft.com/office/word/2010/wordprocessingCanvas" xmlns:cx="http://schemas.microsoft.com/office/drawing/2014/chartex" xmlns:cx1="http://schemas.microsoft.com/office/drawing/2015/9/8/chartex" xmlns:cx2="http://schemas.microsoft.com/office/drawing/2015/10/21/chartex" xmlns:cx3="http://schemas.microsoft.com/office/drawing/2016/5/9/chartex" xmlns:cx4="http://schemas.microsoft.com/office/drawing/2016/5/10/chartex" xmlns:cx5="http://schemas.microsoft.com/office/drawing/2016/5/11/chartex" xmlns:cx6="http://schemas.microsoft.com/office/drawing/2016/5/12/chartex" xmlns:cx7="http://schemas.microsoft.com/office/drawing/2016/5/13/chartex" xmlns:cx8="http://schemas.microsoft.com/office/drawing/2016/5/14/chartex" xmlns:mc="http://schemas.openxmlformats.org/markup-compatibility/2006" xmlns:aink="http://schemas.microsoft.com/office/drawing/2016/ink" xmlns:am3d="http://schemas.microsoft.com/office/drawing/2017/model3d" xmlns:o="urn:schemas-microsoft-com:office:office" xmlns:oel="http://schemas.microsoft.com/office/2019/extlst" xmlns:r="http://schemas.openxmlformats.org/officeDocument/2006/relationships" xmlns:m="http://schemas.openxmlformats.org/officeDocument/2006/math" xmlns:v="urn:schemas-microsoft-com:vml" xmlns:wp14="http://schemas.microsoft.com/office/word/2010/wordprocessingDrawing" xmlns:wp="http://schemas.openxmlformats.org/drawingml/2006/wordprocessingDrawing" xmlns:w10="urn:schemas-microsoft-com:office:word" xmlns:w="http://schemas.openxmlformats.org/wordprocessingml/2006/main" xmlns:w14="http://schemas.microsoft.com/office/word/2010/wordml" xmlns:w15="http://schemas.microsoft.com/office/word/2012/wordml" xmlns:w16cex="http://schemas.microsoft.com/office/word/2018/wordml/cex" xmlns:w16cid="http://schemas.microsoft.com/office/word/2016/wordml/cid" xmlns:w16="http://schemas.microsoft.com/office/word/2018/wordml" xmlns:w16sdtdh="http://schemas.microsoft.com/office/word/2020/wordml/sdtdatahash" xmlns:w16se="http://schemas.microsoft.com/office/word/2015/wordml/symex" xmlns:wpg="http://schemas.microsoft.com/office/word/2010/wordprocessingGroup" xmlns:wpi="http://schemas.microsoft.com/office/word/2010/wordprocessingInk" xmlns:wne="http://schemas.microsoft.com/office/word/2006/wordml" xmlns:wps="http://schemas.microsoft.com/office/word/2010/wordprocessingShape" mc:Ignorable="w14 w15 w16se w16cid w16 w16cex w16sdtdh wp14">
   <w:footnote w:type="separator" w:id="-1">
@@ -1085,6 +1978,192 @@
     </w:p>
   </w:footnote>
 </w:footnotes>
+</file>
+
+<file path=word/numbering.xml><?xml version="1.0" encoding="utf-8"?>
+<w:numbering xmlns:wpc="http://schemas.microsoft.com/office/word/2010/wordprocessingCanvas" xmlns:cx="http://schemas.microsoft.com/office/drawing/2014/chartex" xmlns:cx1="http://schemas.microsoft.com/office/drawing/2015/9/8/chartex" xmlns:cx2="http://schemas.microsoft.com/office/drawing/2015/10/21/chartex" xmlns:cx3="http://schemas.microsoft.com/office/drawing/2016/5/9/chartex" xmlns:cx4="http://schemas.microsoft.com/office/drawing/2016/5/10/chartex" xmlns:cx5="http://schemas.microsoft.com/office/drawing/2016/5/11/chartex" xmlns:cx6="http://schemas.microsoft.com/office/drawing/2016/5/12/chartex" xmlns:cx7="http://schemas.microsoft.com/office/drawing/2016/5/13/chartex" xmlns:cx8="http://schemas.microsoft.com/office/drawing/2016/5/14/chartex" xmlns:mc="http://schemas.openxmlformats.org/markup-compatibility/2006" xmlns:aink="http://schemas.microsoft.com/office/drawing/2016/ink" xmlns:am3d="http://schemas.microsoft.com/office/drawing/2017/model3d" xmlns:o="urn:schemas-microsoft-com:office:office" xmlns:oel="http://schemas.microsoft.com/office/2019/extlst" xmlns:r="http://schemas.openxmlformats.org/officeDocument/2006/relationships" xmlns:m="http://schemas.openxmlformats.org/officeDocument/2006/math" xmlns:v="urn:schemas-microsoft-com:vml" xmlns:wp14="http://schemas.microsoft.com/office/word/2010/wordprocessingDrawing" xmlns:wp="http://schemas.openxmlformats.org/drawingml/2006/wordprocessingDrawing" xmlns:w10="urn:schemas-microsoft-com:office:word" xmlns:w="http://schemas.openxmlformats.org/wordprocessingml/2006/main" xmlns:w14="http://schemas.microsoft.com/office/word/2010/wordml" xmlns:w15="http://schemas.microsoft.com/office/word/2012/wordml" xmlns:w16cex="http://schemas.microsoft.com/office/word/2018/wordml/cex" xmlns:w16cid="http://schemas.microsoft.com/office/word/2016/wordml/cid" xmlns:w16="http://schemas.microsoft.com/office/word/2018/wordml" xmlns:w16sdtdh="http://schemas.microsoft.com/office/word/2020/wordml/sdtdatahash" xmlns:w16se="http://schemas.microsoft.com/office/word/2015/wordml/symex" xmlns:wpg="http://schemas.microsoft.com/office/word/2010/wordprocessingGroup" xmlns:wpi="http://schemas.microsoft.com/office/word/2010/wordprocessingInk" xmlns:wne="http://schemas.microsoft.com/office/word/2006/wordml" xmlns:wps="http://schemas.microsoft.com/office/word/2010/wordprocessingShape" mc:Ignorable="w14 w15 w16se w16cid w16 w16cex w16sdtdh wp14">
+  <w:abstractNum w:abstractNumId="0" w15:restartNumberingAfterBreak="0">
+    <w:nsid w:val="24785A3D"/>
+    <w:multiLevelType w:val="multilevel"/>
+    <w:tmpl w:val="0409001F"/>
+    <w:lvl w:ilvl="0">
+      <w:start w:val="1"/>
+      <w:numFmt w:val="decimal"/>
+      <w:lvlText w:val="%1."/>
+      <w:lvlJc w:val="left"/>
+      <w:pPr>
+        <w:ind w:left="360" w:hanging="360"/>
+      </w:pPr>
+    </w:lvl>
+    <w:lvl w:ilvl="1">
+      <w:start w:val="1"/>
+      <w:numFmt w:val="decimal"/>
+      <w:lvlText w:val="%1.%2."/>
+      <w:lvlJc w:val="left"/>
+      <w:pPr>
+        <w:ind w:left="792" w:hanging="432"/>
+      </w:pPr>
+    </w:lvl>
+    <w:lvl w:ilvl="2">
+      <w:start w:val="1"/>
+      <w:numFmt w:val="decimal"/>
+      <w:lvlText w:val="%1.%2.%3."/>
+      <w:lvlJc w:val="left"/>
+      <w:pPr>
+        <w:ind w:left="1224" w:hanging="504"/>
+      </w:pPr>
+    </w:lvl>
+    <w:lvl w:ilvl="3">
+      <w:start w:val="1"/>
+      <w:numFmt w:val="decimal"/>
+      <w:lvlText w:val="%1.%2.%3.%4."/>
+      <w:lvlJc w:val="left"/>
+      <w:pPr>
+        <w:ind w:left="1728" w:hanging="648"/>
+      </w:pPr>
+    </w:lvl>
+    <w:lvl w:ilvl="4">
+      <w:start w:val="1"/>
+      <w:numFmt w:val="decimal"/>
+      <w:lvlText w:val="%1.%2.%3.%4.%5."/>
+      <w:lvlJc w:val="left"/>
+      <w:pPr>
+        <w:ind w:left="2232" w:hanging="792"/>
+      </w:pPr>
+    </w:lvl>
+    <w:lvl w:ilvl="5">
+      <w:start w:val="1"/>
+      <w:numFmt w:val="decimal"/>
+      <w:lvlText w:val="%1.%2.%3.%4.%5.%6."/>
+      <w:lvlJc w:val="left"/>
+      <w:pPr>
+        <w:ind w:left="2736" w:hanging="936"/>
+      </w:pPr>
+    </w:lvl>
+    <w:lvl w:ilvl="6">
+      <w:start w:val="1"/>
+      <w:numFmt w:val="decimal"/>
+      <w:lvlText w:val="%1.%2.%3.%4.%5.%6.%7."/>
+      <w:lvlJc w:val="left"/>
+      <w:pPr>
+        <w:ind w:left="3240" w:hanging="1080"/>
+      </w:pPr>
+    </w:lvl>
+    <w:lvl w:ilvl="7">
+      <w:start w:val="1"/>
+      <w:numFmt w:val="decimal"/>
+      <w:lvlText w:val="%1.%2.%3.%4.%5.%6.%7.%8."/>
+      <w:lvlJc w:val="left"/>
+      <w:pPr>
+        <w:ind w:left="3744" w:hanging="1224"/>
+      </w:pPr>
+    </w:lvl>
+    <w:lvl w:ilvl="8">
+      <w:start w:val="1"/>
+      <w:numFmt w:val="decimal"/>
+      <w:lvlText w:val="%1.%2.%3.%4.%5.%6.%7.%8.%9."/>
+      <w:lvlJc w:val="left"/>
+      <w:pPr>
+        <w:ind w:left="4320" w:hanging="1440"/>
+      </w:pPr>
+    </w:lvl>
+  </w:abstractNum>
+  <w:abstractNum w:abstractNumId="1" w15:restartNumberingAfterBreak="0">
+    <w:nsid w:val="73BD6DA5"/>
+    <w:multiLevelType w:val="hybridMultilevel"/>
+    <w:tmpl w:val="B5CA9AFC"/>
+    <w:lvl w:ilvl="0" w:tplc="B4023050">
+      <w:start w:val="1"/>
+      <w:numFmt w:val="decimal"/>
+      <w:lvlText w:val="%1."/>
+      <w:lvlJc w:val="left"/>
+      <w:pPr>
+        <w:ind w:left="648" w:hanging="360"/>
+      </w:pPr>
+      <w:rPr>
+        <w:rFonts w:hint="default"/>
+      </w:rPr>
+    </w:lvl>
+    <w:lvl w:ilvl="1" w:tplc="04090019">
+      <w:start w:val="1"/>
+      <w:numFmt w:val="lowerLetter"/>
+      <w:lvlText w:val="%2."/>
+      <w:lvlJc w:val="left"/>
+      <w:pPr>
+        <w:ind w:left="1368" w:hanging="360"/>
+      </w:pPr>
+    </w:lvl>
+    <w:lvl w:ilvl="2" w:tplc="0409001B" w:tentative="1">
+      <w:start w:val="1"/>
+      <w:numFmt w:val="lowerRoman"/>
+      <w:lvlText w:val="%3."/>
+      <w:lvlJc w:val="right"/>
+      <w:pPr>
+        <w:ind w:left="2088" w:hanging="180"/>
+      </w:pPr>
+    </w:lvl>
+    <w:lvl w:ilvl="3" w:tplc="0409000F" w:tentative="1">
+      <w:start w:val="1"/>
+      <w:numFmt w:val="decimal"/>
+      <w:lvlText w:val="%4."/>
+      <w:lvlJc w:val="left"/>
+      <w:pPr>
+        <w:ind w:left="2808" w:hanging="360"/>
+      </w:pPr>
+    </w:lvl>
+    <w:lvl w:ilvl="4" w:tplc="04090019" w:tentative="1">
+      <w:start w:val="1"/>
+      <w:numFmt w:val="lowerLetter"/>
+      <w:lvlText w:val="%5."/>
+      <w:lvlJc w:val="left"/>
+      <w:pPr>
+        <w:ind w:left="3528" w:hanging="360"/>
+      </w:pPr>
+    </w:lvl>
+    <w:lvl w:ilvl="5" w:tplc="0409001B" w:tentative="1">
+      <w:start w:val="1"/>
+      <w:numFmt w:val="lowerRoman"/>
+      <w:lvlText w:val="%6."/>
+      <w:lvlJc w:val="right"/>
+      <w:pPr>
+        <w:ind w:left="4248" w:hanging="180"/>
+      </w:pPr>
+    </w:lvl>
+    <w:lvl w:ilvl="6" w:tplc="0409000F" w:tentative="1">
+      <w:start w:val="1"/>
+      <w:numFmt w:val="decimal"/>
+      <w:lvlText w:val="%7."/>
+      <w:lvlJc w:val="left"/>
+      <w:pPr>
+        <w:ind w:left="4968" w:hanging="360"/>
+      </w:pPr>
+    </w:lvl>
+    <w:lvl w:ilvl="7" w:tplc="04090019" w:tentative="1">
+      <w:start w:val="1"/>
+      <w:numFmt w:val="lowerLetter"/>
+      <w:lvlText w:val="%8."/>
+      <w:lvlJc w:val="left"/>
+      <w:pPr>
+        <w:ind w:left="5688" w:hanging="360"/>
+      </w:pPr>
+    </w:lvl>
+    <w:lvl w:ilvl="8" w:tplc="0409001B" w:tentative="1">
+      <w:start w:val="1"/>
+      <w:numFmt w:val="lowerRoman"/>
+      <w:lvlText w:val="%9."/>
+      <w:lvlJc w:val="right"/>
+      <w:pPr>
+        <w:ind w:left="6408" w:hanging="180"/>
+      </w:pPr>
+    </w:lvl>
+  </w:abstractNum>
+  <w:num w:numId="1" w16cid:durableId="1426338144">
+    <w:abstractNumId w:val="1"/>
+  </w:num>
+  <w:num w:numId="2" w16cid:durableId="1597246378">
+    <w:abstractNumId w:val="0"/>
+  </w:num>
+</w:numbering>
 </file>
 
 <file path=word/styles.xml><?xml version="1.0" encoding="utf-8"?>
@@ -1487,6 +2566,27 @@
     <w:qFormat/>
     <w:rsid w:val="002C26F5"/>
   </w:style>
+  <w:style w:type="paragraph" w:styleId="Heading1">
+    <w:name w:val="heading 1"/>
+    <w:basedOn w:val="Normal"/>
+    <w:next w:val="Normal"/>
+    <w:link w:val="Heading1Char"/>
+    <w:uiPriority w:val="9"/>
+    <w:qFormat/>
+    <w:rsid w:val="00140DB6"/>
+    <w:pPr>
+      <w:keepNext/>
+      <w:keepLines/>
+      <w:spacing w:before="240" w:after="0"/>
+      <w:outlineLvl w:val="0"/>
+    </w:pPr>
+    <w:rPr>
+      <w:rFonts w:asciiTheme="majorHAnsi" w:eastAsiaTheme="majorEastAsia" w:hAnsiTheme="majorHAnsi" w:cstheme="majorBidi"/>
+      <w:color w:val="2F5496" w:themeColor="accent1" w:themeShade="BF"/>
+      <w:sz w:val="32"/>
+      <w:szCs w:val="32"/>
+    </w:rPr>
+  </w:style>
   <w:style w:type="character" w:default="1" w:styleId="DefaultParagraphFont">
     <w:name w:val="Default Paragraph Font"/>
     <w:uiPriority w:val="1"/>
@@ -1573,6 +2673,42 @@
       <w:sz w:val="24"/>
       <w:szCs w:val="24"/>
     </w:rPr>
+  </w:style>
+  <w:style w:type="character" w:customStyle="1" w:styleId="Heading1Char">
+    <w:name w:val="Heading 1 Char"/>
+    <w:basedOn w:val="DefaultParagraphFont"/>
+    <w:link w:val="Heading1"/>
+    <w:uiPriority w:val="9"/>
+    <w:rsid w:val="00140DB6"/>
+    <w:rPr>
+      <w:rFonts w:asciiTheme="majorHAnsi" w:eastAsiaTheme="majorEastAsia" w:hAnsiTheme="majorHAnsi" w:cstheme="majorBidi"/>
+      <w:color w:val="2F5496" w:themeColor="accent1" w:themeShade="BF"/>
+      <w:sz w:val="32"/>
+      <w:szCs w:val="32"/>
+    </w:rPr>
+  </w:style>
+  <w:style w:type="paragraph" w:styleId="TOCHeading">
+    <w:name w:val="TOC Heading"/>
+    <w:basedOn w:val="Heading1"/>
+    <w:next w:val="Normal"/>
+    <w:uiPriority w:val="39"/>
+    <w:unhideWhenUsed/>
+    <w:qFormat/>
+    <w:rsid w:val="00140DB6"/>
+    <w:pPr>
+      <w:outlineLvl w:val="9"/>
+    </w:pPr>
+  </w:style>
+  <w:style w:type="paragraph" w:styleId="ListParagraph">
+    <w:name w:val="List Paragraph"/>
+    <w:basedOn w:val="Normal"/>
+    <w:uiPriority w:val="34"/>
+    <w:qFormat/>
+    <w:rsid w:val="00140DB6"/>
+    <w:pPr>
+      <w:ind w:left="720"/>
+      <w:contextualSpacing/>
+    </w:pPr>
   </w:style>
 </w:styles>
 </file>

</xml_diff>

<commit_message>
feat: Updated documentation to latest draft
</commit_message>
<xml_diff>
--- a/doc/Audio Streaming in React and NET Core.docx
+++ b/doc/Audio Streaming in React and NET Core.docx
@@ -606,16 +606,6 @@
           <w:lang w:val="ro-RO"/>
         </w:rPr>
         <w:br/>
-      </w:r>
-      <w:r>
-        <w:rPr>
-          <w:rFonts w:ascii="Palatino Linotype" w:hAnsi="Palatino Linotype"/>
-          <w:b/>
-          <w:bCs/>
-          <w:sz w:val="34"/>
-          <w:szCs w:val="34"/>
-          <w:lang w:val="ro-RO"/>
-        </w:rPr>
         <w:t>Dr.</w:t>
       </w:r>
       <w:r>
@@ -674,16 +664,6 @@
           <w:lang w:val="ro-RO"/>
         </w:rPr>
         <w:br/>
-      </w:r>
-      <w:r>
-        <w:rPr>
-          <w:rFonts w:ascii="Palatino Linotype" w:hAnsi="Palatino Linotype"/>
-          <w:b/>
-          <w:bCs/>
-          <w:sz w:val="34"/>
-          <w:szCs w:val="34"/>
-          <w:lang w:val="ro-RO"/>
-        </w:rPr>
         <w:t>CUCIUREANU Vlad</w:t>
       </w:r>
     </w:p>
@@ -753,20 +733,24 @@
         <w:spacing w:line="360" w:lineRule="auto"/>
         <w:rPr>
           <w:rFonts w:ascii="Palatino Linotype" w:hAnsi="Palatino Linotype"/>
-          <w:sz w:val="24"/>
-          <w:szCs w:val="24"/>
-          <w:lang w:val="ro-RO"/>
-        </w:rPr>
-      </w:pPr>
-      <w:r>
-        <w:rPr>
-          <w:rFonts w:ascii="Palatino Linotype" w:hAnsi="Palatino Linotype"/>
-          <w:sz w:val="24"/>
-          <w:szCs w:val="24"/>
+          <w:b/>
+          <w:bCs/>
+          <w:sz w:val="36"/>
+          <w:szCs w:val="36"/>
+          <w:lang w:val="ro-RO"/>
+        </w:rPr>
+      </w:pPr>
+      <w:r>
+        <w:rPr>
+          <w:rFonts w:ascii="Palatino Linotype" w:hAnsi="Palatino Linotype"/>
+          <w:b/>
+          <w:bCs/>
+          <w:sz w:val="36"/>
+          <w:szCs w:val="36"/>
           <w:lang w:val="ro-RO"/>
         </w:rPr>
         <w:lastRenderedPageBreak/>
-        <w:t>ABSTRACT</w:t>
+        <w:t>Abstract</w:t>
       </w:r>
     </w:p>
     <w:p>
@@ -1054,20 +1038,21 @@
           <w:rFonts w:ascii="Palatino Linotype" w:hAnsi="Palatino Linotype"/>
           <w:b/>
           <w:bCs/>
-          <w:sz w:val="28"/>
-          <w:szCs w:val="28"/>
-          <w:lang w:val="ro-RO"/>
-        </w:rPr>
-      </w:pPr>
-      <w:r>
-        <w:rPr>
-          <w:rFonts w:ascii="Palatino Linotype" w:hAnsi="Palatino Linotype"/>
-          <w:b/>
-          <w:bCs/>
-          <w:sz w:val="28"/>
-          <w:szCs w:val="28"/>
-          <w:lang w:val="ro-RO"/>
-        </w:rPr>
+          <w:sz w:val="52"/>
+          <w:szCs w:val="52"/>
+          <w:lang w:val="ro-RO"/>
+        </w:rPr>
+      </w:pPr>
+      <w:r>
+        <w:rPr>
+          <w:rFonts w:ascii="Palatino Linotype" w:hAnsi="Palatino Linotype"/>
+          <w:b/>
+          <w:bCs/>
+          <w:sz w:val="52"/>
+          <w:szCs w:val="52"/>
+          <w:lang w:val="ro-RO"/>
+        </w:rPr>
+        <w:lastRenderedPageBreak/>
         <w:t>Contents</w:t>
       </w:r>
     </w:p>
@@ -1624,6 +1609,7 @@
           <w:szCs w:val="24"/>
           <w:lang w:val="ro-RO"/>
         </w:rPr>
+        <w:lastRenderedPageBreak/>
         <w:t>Practical application</w:t>
       </w:r>
     </w:p>
@@ -1859,6 +1845,985 @@
           <w:rFonts w:ascii="Palatino Linotype" w:hAnsi="Palatino Linotype"/>
           <w:b/>
           <w:bCs/>
+          <w:sz w:val="52"/>
+          <w:szCs w:val="52"/>
+          <w:lang w:val="ro-RO"/>
+        </w:rPr>
+      </w:pPr>
+      <w:r>
+        <w:rPr>
+          <w:rFonts w:ascii="Palatino Linotype" w:hAnsi="Palatino Linotype"/>
+          <w:b/>
+          <w:bCs/>
+          <w:sz w:val="52"/>
+          <w:szCs w:val="52"/>
+          <w:lang w:val="ro-RO"/>
+        </w:rPr>
+        <w:lastRenderedPageBreak/>
+        <w:t>Chapter 1</w:t>
+      </w:r>
+    </w:p>
+    <w:p>
+      <w:pPr>
+        <w:pStyle w:val="ListParagraph"/>
+        <w:spacing w:line="360" w:lineRule="auto"/>
+        <w:ind w:left="360"/>
+        <w:rPr>
+          <w:rFonts w:ascii="Palatino Linotype" w:hAnsi="Palatino Linotype"/>
+          <w:b/>
+          <w:bCs/>
+          <w:sz w:val="52"/>
+          <w:szCs w:val="52"/>
+          <w:lang w:val="ro-RO"/>
+        </w:rPr>
+      </w:pPr>
+      <w:r>
+        <w:rPr>
+          <w:rFonts w:ascii="Palatino Linotype" w:hAnsi="Palatino Linotype"/>
+          <w:b/>
+          <w:bCs/>
+          <w:sz w:val="52"/>
+          <w:szCs w:val="52"/>
+          <w:lang w:val="ro-RO"/>
+        </w:rPr>
+        <w:t>Introduction</w:t>
+      </w:r>
+    </w:p>
+    <w:p>
+      <w:pPr>
+        <w:pStyle w:val="ListParagraph"/>
+        <w:spacing w:line="360" w:lineRule="auto"/>
+        <w:ind w:left="360"/>
+        <w:rPr>
+          <w:rFonts w:ascii="Palatino Linotype" w:hAnsi="Palatino Linotype"/>
+          <w:b/>
+          <w:bCs/>
+          <w:sz w:val="36"/>
+          <w:szCs w:val="36"/>
+          <w:lang w:val="ro-RO"/>
+        </w:rPr>
+      </w:pPr>
+    </w:p>
+    <w:p>
+      <w:pPr>
+        <w:pStyle w:val="ListParagraph"/>
+        <w:numPr>
+          <w:ilvl w:val="1"/>
+          <w:numId w:val="4"/>
+        </w:numPr>
+        <w:spacing w:line="360" w:lineRule="auto"/>
+        <w:rPr>
+          <w:rFonts w:ascii="Palatino Linotype" w:hAnsi="Palatino Linotype"/>
+          <w:b/>
+          <w:bCs/>
+          <w:sz w:val="40"/>
+          <w:szCs w:val="40"/>
+          <w:lang w:val="ro-RO"/>
+        </w:rPr>
+      </w:pPr>
+      <w:r>
+        <w:rPr>
+          <w:rFonts w:ascii="Palatino Linotype" w:hAnsi="Palatino Linotype"/>
+          <w:b/>
+          <w:bCs/>
+          <w:sz w:val="40"/>
+          <w:szCs w:val="40"/>
+          <w:lang w:val="ro-RO"/>
+        </w:rPr>
+        <w:t>The problem</w:t>
+      </w:r>
+    </w:p>
+    <w:p>
+      <w:pPr>
+        <w:spacing w:line="360" w:lineRule="auto"/>
+        <w:ind w:left="360"/>
+        <w:rPr>
+          <w:rFonts w:ascii="Palatino Linotype" w:hAnsi="Palatino Linotype"/>
+          <w:sz w:val="24"/>
+          <w:szCs w:val="24"/>
+          <w:lang w:val="ro-RO"/>
+        </w:rPr>
+      </w:pPr>
+      <w:r>
+        <w:rPr>
+          <w:rFonts w:ascii="Palatino Linotype" w:hAnsi="Palatino Linotype"/>
+          <w:sz w:val="24"/>
+          <w:szCs w:val="24"/>
+          <w:lang w:val="ro-RO"/>
+        </w:rPr>
+        <w:t xml:space="preserve">    </w:t>
+      </w:r>
+      <w:r>
+        <w:rPr>
+          <w:rFonts w:ascii="Palatino Linotype" w:hAnsi="Palatino Linotype"/>
+          <w:sz w:val="24"/>
+          <w:szCs w:val="24"/>
+          <w:lang w:val="ro-RO"/>
+        </w:rPr>
+        <w:t>Nowadays, if one desires to consume audio content, most people would point towards audio streaming platforms such as Spotify, Apple Music, SoundCloud, Deezer or newer, less</w:t>
+      </w:r>
+      <w:r>
+        <w:rPr>
+          <w:rFonts w:ascii="Palatino Linotype" w:hAnsi="Palatino Linotype"/>
+          <w:sz w:val="24"/>
+          <w:szCs w:val="24"/>
+          <w:lang w:val="ro-RO"/>
+        </w:rPr>
+        <w:t>er</w:t>
+      </w:r>
+      <w:r>
+        <w:rPr>
+          <w:rFonts w:ascii="Palatino Linotype" w:hAnsi="Palatino Linotype"/>
+          <w:sz w:val="24"/>
+          <w:szCs w:val="24"/>
+          <w:lang w:val="ro-RO"/>
+        </w:rPr>
+        <w:t xml:space="preserve"> known options like Tidal or Amazon Music. And why wouldn’t they?</w:t>
+      </w:r>
+      <w:r>
+        <w:rPr>
+          <w:rFonts w:ascii="Palatino Linotype" w:hAnsi="Palatino Linotype"/>
+          <w:sz w:val="24"/>
+          <w:szCs w:val="24"/>
+          <w:lang w:val="ro-RO"/>
+        </w:rPr>
+        <w:br/>
+        <w:t xml:space="preserve">    All these platforms offer value that</w:t>
+      </w:r>
+      <w:r>
+        <w:rPr>
+          <w:rFonts w:ascii="Palatino Linotype" w:hAnsi="Palatino Linotype"/>
+          <w:sz w:val="24"/>
+          <w:szCs w:val="24"/>
+          <w:lang w:val="ro-RO"/>
+        </w:rPr>
+        <w:t xml:space="preserve"> surpass</w:t>
+      </w:r>
+      <w:r>
+        <w:rPr>
+          <w:rFonts w:ascii="Palatino Linotype" w:hAnsi="Palatino Linotype"/>
+          <w:sz w:val="24"/>
+          <w:szCs w:val="24"/>
+          <w:lang w:val="ro-RO"/>
+        </w:rPr>
+        <w:t>es</w:t>
+      </w:r>
+      <w:r>
+        <w:rPr>
+          <w:rFonts w:ascii="Palatino Linotype" w:hAnsi="Palatino Linotype"/>
+          <w:sz w:val="24"/>
+          <w:szCs w:val="24"/>
+          <w:lang w:val="ro-RO"/>
+        </w:rPr>
+        <w:t xml:space="preserve"> the cost of their service. Endless music catalogs accompanied by a plethora of podcasts hooked up to an algorithm built for recommending content that the user might like based on previous listening sessions.</w:t>
+      </w:r>
+      <w:r>
+        <w:rPr>
+          <w:rFonts w:ascii="Palatino Linotype" w:hAnsi="Palatino Linotype"/>
+          <w:sz w:val="24"/>
+          <w:szCs w:val="24"/>
+          <w:lang w:val="ro-RO"/>
+        </w:rPr>
+        <w:t>But once one might be interested in something more or something different than all these platform’s offerings, a lack of flexibility and a lack of freedom arises.</w:t>
+      </w:r>
+      <w:r>
+        <w:rPr>
+          <w:rFonts w:ascii="Palatino Linotype" w:hAnsi="Palatino Linotype"/>
+          <w:sz w:val="24"/>
+          <w:szCs w:val="24"/>
+          <w:lang w:val="ro-RO"/>
+        </w:rPr>
+        <w:br/>
+        <w:t xml:space="preserve">    The problem becomes clearer when the user desires something more than the platforms’ main offerings. Then, a sense of lack of flexibility, privacy, freedom and customizability arises.</w:t>
+      </w:r>
+    </w:p>
+    <w:p>
+      <w:pPr>
+        <w:spacing w:line="360" w:lineRule="auto"/>
+        <w:ind w:left="360"/>
+        <w:rPr>
+          <w:rFonts w:ascii="Palatino Linotype" w:hAnsi="Palatino Linotype"/>
+          <w:b/>
+          <w:bCs/>
+          <w:sz w:val="40"/>
+          <w:szCs w:val="40"/>
+          <w:lang w:val="ro-RO"/>
+        </w:rPr>
+      </w:pPr>
+      <w:r>
+        <w:rPr>
+          <w:rFonts w:ascii="Palatino Linotype" w:hAnsi="Palatino Linotype"/>
+          <w:b/>
+          <w:bCs/>
+          <w:sz w:val="36"/>
+          <w:szCs w:val="36"/>
+          <w:lang w:val="ro-RO"/>
+        </w:rPr>
+        <w:br/>
+      </w:r>
+      <w:r>
+        <w:rPr>
+          <w:rFonts w:ascii="Palatino Linotype" w:hAnsi="Palatino Linotype"/>
+          <w:b/>
+          <w:bCs/>
+          <w:sz w:val="40"/>
+          <w:szCs w:val="40"/>
+          <w:lang w:val="ro-RO"/>
+        </w:rPr>
+        <w:t>1.2 Motivation</w:t>
+      </w:r>
+    </w:p>
+    <w:p>
+      <w:pPr>
+        <w:spacing w:line="360" w:lineRule="auto"/>
+        <w:ind w:left="360"/>
+        <w:rPr>
+          <w:rFonts w:ascii="Palatino Linotype" w:hAnsi="Palatino Linotype"/>
+          <w:sz w:val="24"/>
+          <w:szCs w:val="24"/>
+          <w:lang w:val="ro-RO"/>
+        </w:rPr>
+      </w:pPr>
+      <w:r>
+        <w:rPr>
+          <w:rFonts w:ascii="Palatino Linotype" w:hAnsi="Palatino Linotype"/>
+          <w:sz w:val="28"/>
+          <w:szCs w:val="28"/>
+          <w:lang w:val="ro-RO"/>
+        </w:rPr>
+        <w:t xml:space="preserve">    </w:t>
+      </w:r>
+      <w:r>
+        <w:rPr>
+          <w:rFonts w:ascii="Palatino Linotype" w:hAnsi="Palatino Linotype"/>
+          <w:sz w:val="24"/>
+          <w:szCs w:val="24"/>
+          <w:lang w:val="ro-RO"/>
+        </w:rPr>
+        <w:t>The aforementioned</w:t>
+      </w:r>
+      <w:r>
+        <w:rPr>
+          <w:rFonts w:ascii="Palatino Linotype" w:hAnsi="Palatino Linotype"/>
+          <w:sz w:val="24"/>
+          <w:szCs w:val="24"/>
+          <w:lang w:val="ro-RO"/>
+        </w:rPr>
+        <w:t xml:space="preserve"> platforms have a habit of collecting large amounts of user data, including listening habits, personal preferences and demographic information. For some, that is a deal-breaker, as reducing one’s digital footprint, as a habit, is </w:t>
+      </w:r>
+      <w:r>
+        <w:rPr>
+          <w:rFonts w:ascii="Palatino Linotype" w:hAnsi="Palatino Linotype"/>
+          <w:sz w:val="24"/>
+          <w:szCs w:val="24"/>
+          <w:lang w:val="ro-RO"/>
+        </w:rPr>
+        <w:lastRenderedPageBreak/>
+        <w:t>gaining traction among growing communities of privacy-focused enthusiasts</w:t>
+      </w:r>
+      <w:r>
+        <w:rPr>
+          <w:rFonts w:ascii="Palatino Linotype" w:hAnsi="Palatino Linotype"/>
+          <w:sz w:val="24"/>
+          <w:szCs w:val="24"/>
+          <w:lang w:val="ro-RO"/>
+        </w:rPr>
+        <w:t>, including myself</w:t>
+      </w:r>
+      <w:r>
+        <w:rPr>
+          <w:rFonts w:ascii="Palatino Linotype" w:hAnsi="Palatino Linotype"/>
+          <w:sz w:val="24"/>
+          <w:szCs w:val="24"/>
+          <w:lang w:val="ro-RO"/>
+        </w:rPr>
+        <w:t>.</w:t>
+      </w:r>
+      <w:r>
+        <w:rPr>
+          <w:rFonts w:ascii="Palatino Linotype" w:hAnsi="Palatino Linotype"/>
+          <w:sz w:val="24"/>
+          <w:szCs w:val="24"/>
+          <w:lang w:val="ro-RO"/>
+        </w:rPr>
+        <w:br/>
+        <w:t xml:space="preserve">    Another concern is the monopoly that rose with mainstream audio streaming platforms. Such control over the market makes available options limited, with the user being given limited control over the content they are able to benefit from. Some users want the freedom to curate and manage their own music libraries that might include rare or independent music that might not be available on popular streaming platforms.</w:t>
+      </w:r>
+      <w:r>
+        <w:rPr>
+          <w:rFonts w:ascii="Palatino Linotype" w:hAnsi="Palatino Linotype"/>
+          <w:sz w:val="24"/>
+          <w:szCs w:val="24"/>
+          <w:lang w:val="ro-RO"/>
+        </w:rPr>
+        <w:br/>
+        <w:t xml:space="preserve">    </w:t>
+      </w:r>
+      <w:r>
+        <w:rPr>
+          <w:rFonts w:ascii="Palatino Linotype" w:hAnsi="Palatino Linotype"/>
+          <w:sz w:val="24"/>
+          <w:szCs w:val="24"/>
+          <w:lang w:val="ro-RO"/>
+        </w:rPr>
+        <w:t>For some, other aspects of the services are dissatisfying. Some users complain about frequent ads interrupting music playback, while others complain about limited audio quality options, lack of customization and user interfaces that don’t cater to specific preferences or needs. In such situations one does not have many options.</w:t>
+      </w:r>
+    </w:p>
+    <w:p>
+      <w:pPr>
+        <w:spacing w:line="360" w:lineRule="auto"/>
+        <w:ind w:left="360"/>
+        <w:rPr>
+          <w:rFonts w:ascii="Palatino Linotype" w:hAnsi="Palatino Linotype"/>
+          <w:b/>
+          <w:bCs/>
+          <w:sz w:val="40"/>
+          <w:szCs w:val="40"/>
+          <w:lang w:val="ro-RO"/>
+        </w:rPr>
+      </w:pPr>
+      <w:r>
+        <w:rPr>
+          <w:rFonts w:ascii="Palatino Linotype" w:hAnsi="Palatino Linotype"/>
+          <w:b/>
+          <w:bCs/>
+          <w:sz w:val="36"/>
+          <w:szCs w:val="36"/>
+          <w:lang w:val="ro-RO"/>
+        </w:rPr>
+        <w:br/>
+      </w:r>
+      <w:r>
+        <w:rPr>
+          <w:rFonts w:ascii="Palatino Linotype" w:hAnsi="Palatino Linotype"/>
+          <w:b/>
+          <w:bCs/>
+          <w:sz w:val="40"/>
+          <w:szCs w:val="40"/>
+          <w:lang w:val="ro-RO"/>
+        </w:rPr>
+        <w:t>1.</w:t>
+      </w:r>
+      <w:r>
+        <w:rPr>
+          <w:rFonts w:ascii="Palatino Linotype" w:hAnsi="Palatino Linotype"/>
+          <w:b/>
+          <w:bCs/>
+          <w:sz w:val="40"/>
+          <w:szCs w:val="40"/>
+          <w:lang w:val="ro-RO"/>
+        </w:rPr>
+        <w:t>3</w:t>
+      </w:r>
+      <w:r>
+        <w:rPr>
+          <w:rFonts w:ascii="Palatino Linotype" w:hAnsi="Palatino Linotype"/>
+          <w:b/>
+          <w:bCs/>
+          <w:sz w:val="40"/>
+          <w:szCs w:val="40"/>
+          <w:lang w:val="ro-RO"/>
+        </w:rPr>
+        <w:t xml:space="preserve"> </w:t>
+      </w:r>
+      <w:r>
+        <w:rPr>
+          <w:rFonts w:ascii="Palatino Linotype" w:hAnsi="Palatino Linotype"/>
+          <w:b/>
+          <w:bCs/>
+          <w:sz w:val="40"/>
+          <w:szCs w:val="40"/>
+          <w:lang w:val="ro-RO"/>
+        </w:rPr>
+        <w:t>Other solutions</w:t>
+      </w:r>
+    </w:p>
+    <w:p>
+      <w:pPr>
+        <w:spacing w:line="360" w:lineRule="auto"/>
+        <w:ind w:left="360"/>
+        <w:rPr>
+          <w:rFonts w:ascii="Palatino Linotype" w:hAnsi="Palatino Linotype"/>
+          <w:sz w:val="24"/>
+          <w:szCs w:val="24"/>
+        </w:rPr>
+      </w:pPr>
+      <w:r>
+        <w:rPr>
+          <w:rFonts w:ascii="Palatino Linotype" w:hAnsi="Palatino Linotype"/>
+          <w:sz w:val="28"/>
+          <w:szCs w:val="28"/>
+        </w:rPr>
+        <w:t xml:space="preserve">    </w:t>
+      </w:r>
+      <w:r>
+        <w:rPr>
+          <w:rFonts w:ascii="Palatino Linotype" w:hAnsi="Palatino Linotype"/>
+          <w:sz w:val="24"/>
+          <w:szCs w:val="24"/>
+        </w:rPr>
+        <w:t>For a few years now, most (to not say all) households owning a computer became the norm, with personal computing power becoming more and more accessible to people with all kinds of budgets. From such a context, an interesting preposition was born: “What if you could self-host all these platforms that we use and pay for monthly?”.</w:t>
+      </w:r>
+      <w:r>
+        <w:rPr>
+          <w:rFonts w:ascii="Palatino Linotype" w:hAnsi="Palatino Linotype"/>
+          <w:sz w:val="24"/>
+          <w:szCs w:val="24"/>
+        </w:rPr>
+        <w:br/>
+        <w:t xml:space="preserve">    While such an idea would seem out of reach for the average human, such ideas became more and more popular, as seen in the growth of large online communities such as r/selfhosted and r/homelab. What once was a laborous task, configuring such services became more and more accessible and straight-forwards, with self-hosted services becoming almost plug-and-play via tools like Docker and more.</w:t>
+      </w:r>
+    </w:p>
+    <w:p>
+      <w:pPr>
+        <w:spacing w:line="360" w:lineRule="auto"/>
+        <w:ind w:left="360"/>
+        <w:rPr>
+          <w:rFonts w:ascii="Palatino Linotype" w:hAnsi="Palatino Linotype"/>
+          <w:sz w:val="24"/>
+          <w:szCs w:val="24"/>
+        </w:rPr>
+      </w:pPr>
+      <w:r>
+        <w:rPr>
+          <w:rFonts w:ascii="Palatino Linotype" w:hAnsi="Palatino Linotype"/>
+          <w:sz w:val="24"/>
+          <w:szCs w:val="24"/>
+        </w:rPr>
+        <w:lastRenderedPageBreak/>
+        <w:t xml:space="preserve">    </w:t>
+      </w:r>
+      <w:r>
+        <w:rPr>
+          <w:rFonts w:ascii="Palatino Linotype" w:hAnsi="Palatino Linotype"/>
+          <w:sz w:val="24"/>
+          <w:szCs w:val="24"/>
+        </w:rPr>
+        <w:t>Music Player Daemon (known under it’s acronym, MPD) is one of such self-hostable services</w:t>
+      </w:r>
+      <w:r>
+        <w:rPr>
+          <w:rFonts w:ascii="Palatino Linotype" w:hAnsi="Palatino Linotype"/>
+          <w:sz w:val="24"/>
+          <w:szCs w:val="24"/>
+        </w:rPr>
+        <w:t>. MPD was released in 2003 by Max Kellerman and has since become a go-to solution for a self-hostable audio streaming service. It is powered by FFmpeg and therefore offers compatibility with all mainstream audio file formats. It also offers almost any option anyone could feasably desire to enable in an audio player. The issue is one of it’s strengths, actually. MPD touts itself as being GUI-agnostic and GUI-independent. While this opens a plethora of options for the user interface, it resulted in a fractured set of front-ends that simply don’t add up to the user experience Spotify offers.</w:t>
+      </w:r>
+    </w:p>
+    <w:p>
+      <w:pPr>
+        <w:spacing w:line="360" w:lineRule="auto"/>
+        <w:ind w:left="360"/>
+        <w:rPr>
+          <w:rFonts w:ascii="Palatino Linotype" w:hAnsi="Palatino Linotype"/>
+          <w:sz w:val="24"/>
+          <w:szCs w:val="24"/>
+        </w:rPr>
+      </w:pPr>
+      <w:r>
+        <w:rPr>
+          <w:rFonts w:ascii="Palatino Linotype" w:hAnsi="Palatino Linotype"/>
+          <w:sz w:val="24"/>
+          <w:szCs w:val="24"/>
+        </w:rPr>
+        <w:t xml:space="preserve">    Another note-worthy service would be Jellyfin. While Jellyfin is in fact a multimedia system, it functions as a music streaming service too. Taking a stance opposite to MPD’s, which only offers one thing and does it well, Jellyfin tackles all issues all at once and offers a more kitchen-sink solution. The issue with Jellyfin, though, is that it’s main inspiration is Plex, a non-free private multimedia streaming platform and therefore also underdelivers on the audio side.</w:t>
+      </w:r>
+    </w:p>
+    <w:p>
+      <w:pPr>
+        <w:spacing w:line="360" w:lineRule="auto"/>
+        <w:ind w:left="360"/>
+        <w:rPr>
+          <w:rFonts w:ascii="Palatino Linotype" w:hAnsi="Palatino Linotype"/>
+          <w:b/>
+          <w:bCs/>
+          <w:sz w:val="40"/>
+          <w:szCs w:val="40"/>
+          <w:lang w:val="ro-RO"/>
+        </w:rPr>
+      </w:pPr>
+      <w:r>
+        <w:rPr>
+          <w:rFonts w:ascii="Palatino Linotype" w:hAnsi="Palatino Linotype"/>
+          <w:b/>
+          <w:bCs/>
+          <w:sz w:val="36"/>
+          <w:szCs w:val="36"/>
+          <w:lang w:val="ro-RO"/>
+        </w:rPr>
+        <w:br/>
+      </w:r>
+      <w:r>
+        <w:rPr>
+          <w:rFonts w:ascii="Palatino Linotype" w:hAnsi="Palatino Linotype"/>
+          <w:b/>
+          <w:bCs/>
+          <w:sz w:val="40"/>
+          <w:szCs w:val="40"/>
+          <w:lang w:val="ro-RO"/>
+        </w:rPr>
+        <w:t>1.</w:t>
+      </w:r>
+      <w:r>
+        <w:rPr>
+          <w:rFonts w:ascii="Palatino Linotype" w:hAnsi="Palatino Linotype"/>
+          <w:b/>
+          <w:bCs/>
+          <w:sz w:val="40"/>
+          <w:szCs w:val="40"/>
+          <w:lang w:val="ro-RO"/>
+        </w:rPr>
+        <w:t>4 Proposed solution</w:t>
+      </w:r>
+    </w:p>
+    <w:p>
+      <w:pPr>
+        <w:spacing w:line="360" w:lineRule="auto"/>
+        <w:ind w:left="360"/>
+        <w:rPr>
+          <w:rFonts w:ascii="Palatino Linotype" w:hAnsi="Palatino Linotype"/>
+          <w:sz w:val="24"/>
+          <w:szCs w:val="24"/>
+        </w:rPr>
+      </w:pPr>
+      <w:r>
+        <w:rPr>
+          <w:rFonts w:ascii="Palatino Linotype" w:hAnsi="Palatino Linotype"/>
+          <w:sz w:val="24"/>
+          <w:szCs w:val="24"/>
+        </w:rPr>
+        <w:t xml:space="preserve">    The proposed solution for the problem presented in section 1.1 is a web application, which focuses on deliving a similar enough experience to a mainstream audio streaming platform, such as Spotify. The reasoning behind it being that web standards are </w:t>
+      </w:r>
+      <w:r>
+        <w:rPr>
+          <w:rFonts w:ascii="Palatino Linotype" w:hAnsi="Palatino Linotype"/>
+          <w:sz w:val="24"/>
+          <w:szCs w:val="24"/>
+        </w:rPr>
+        <w:t>stable nowadays, that web applications are mostly platform-agnostic, therefore opening doors to quick cross-platform feature delivery, and that offering such an application in an open-source medium could open doors for further extension and personalization to the user’s desire.</w:t>
+      </w:r>
+    </w:p>
+    <w:p>
+      <w:pPr>
+        <w:spacing w:line="360" w:lineRule="auto"/>
+        <w:ind w:left="360"/>
+        <w:rPr>
+          <w:rFonts w:ascii="Palatino Linotype" w:hAnsi="Palatino Linotype"/>
+          <w:sz w:val="24"/>
+          <w:szCs w:val="24"/>
+        </w:rPr>
+      </w:pPr>
+      <w:r>
+        <w:rPr>
+          <w:rFonts w:ascii="Palatino Linotype" w:hAnsi="Palatino Linotype"/>
+          <w:sz w:val="24"/>
+          <w:szCs w:val="24"/>
+        </w:rPr>
+        <w:lastRenderedPageBreak/>
+        <w:t xml:space="preserve">    In other words, this proposed sollution provides the following features:</w:t>
+      </w:r>
+    </w:p>
+    <w:p>
+      <w:pPr>
+        <w:pStyle w:val="ListParagraph"/>
+        <w:numPr>
+          <w:ilvl w:val="0"/>
+          <w:numId w:val="6"/>
+        </w:numPr>
+        <w:spacing w:line="360" w:lineRule="auto"/>
+        <w:rPr>
+          <w:rFonts w:ascii="Palatino Linotype" w:hAnsi="Palatino Linotype"/>
+          <w:sz w:val="24"/>
+          <w:szCs w:val="24"/>
+        </w:rPr>
+      </w:pPr>
+      <w:r>
+        <w:rPr>
+          <w:rFonts w:ascii="Palatino Linotype" w:hAnsi="Palatino Linotype"/>
+          <w:sz w:val="24"/>
+          <w:szCs w:val="24"/>
+        </w:rPr>
+        <w:t>Authentication: allow other users to join the network and have access to streaming songs from your personal catalog.</w:t>
+      </w:r>
+    </w:p>
+    <w:p>
+      <w:pPr>
+        <w:pStyle w:val="ListParagraph"/>
+        <w:numPr>
+          <w:ilvl w:val="0"/>
+          <w:numId w:val="6"/>
+        </w:numPr>
+        <w:spacing w:line="360" w:lineRule="auto"/>
+        <w:rPr>
+          <w:rFonts w:ascii="Palatino Linotype" w:hAnsi="Palatino Linotype"/>
+          <w:sz w:val="24"/>
+          <w:szCs w:val="24"/>
+        </w:rPr>
+      </w:pPr>
+      <w:r>
+        <w:rPr>
+          <w:rFonts w:ascii="Palatino Linotype" w:hAnsi="Palatino Linotype"/>
+          <w:sz w:val="24"/>
+          <w:szCs w:val="24"/>
+        </w:rPr>
+        <w:t>Catalog management: upload owned song files for later streaming and organize them by album and artist.</w:t>
+      </w:r>
+    </w:p>
+    <w:p>
+      <w:pPr>
+        <w:pStyle w:val="ListParagraph"/>
+        <w:numPr>
+          <w:ilvl w:val="0"/>
+          <w:numId w:val="6"/>
+        </w:numPr>
+        <w:spacing w:line="360" w:lineRule="auto"/>
+        <w:rPr>
+          <w:rFonts w:ascii="Palatino Linotype" w:hAnsi="Palatino Linotype"/>
+          <w:sz w:val="24"/>
+          <w:szCs w:val="24"/>
+        </w:rPr>
+      </w:pPr>
+      <w:r>
+        <w:rPr>
+          <w:rFonts w:ascii="Palatino Linotype" w:hAnsi="Palatino Linotype"/>
+          <w:sz w:val="24"/>
+          <w:szCs w:val="24"/>
+        </w:rPr>
+        <w:t>Self-hostable: make hosting the application effortless using Docker</w:t>
+      </w:r>
+      <w:r>
+        <w:rPr>
+          <w:rFonts w:ascii="Palatino Linotype" w:hAnsi="Palatino Linotype"/>
+          <w:sz w:val="24"/>
+          <w:szCs w:val="24"/>
+        </w:rPr>
+        <w:t>.</w:t>
+      </w:r>
+    </w:p>
+    <w:p>
+      <w:pPr>
+        <w:spacing w:line="360" w:lineRule="auto"/>
+        <w:ind w:left="360"/>
+        <w:rPr>
+          <w:rFonts w:ascii="Palatino Linotype" w:hAnsi="Palatino Linotype"/>
+          <w:sz w:val="24"/>
+          <w:szCs w:val="24"/>
+        </w:rPr>
+      </w:pPr>
+      <w:r>
+        <w:rPr>
+          <w:rFonts w:ascii="Palatino Linotype" w:hAnsi="Palatino Linotype"/>
+          <w:sz w:val="24"/>
+          <w:szCs w:val="24"/>
+        </w:rPr>
+        <w:t xml:space="preserve">    All the features described above should be wrapped by a familiar and intuitive web interface, in order to make searching for the desired song a simple,</w:t>
+      </w:r>
+      <w:r>
+        <w:rPr>
+          <w:rFonts w:ascii="Palatino Linotype" w:hAnsi="Palatino Linotype"/>
+          <w:sz w:val="24"/>
+          <w:szCs w:val="24"/>
+        </w:rPr>
+        <w:t xml:space="preserve"> enjoyable,</w:t>
+      </w:r>
+      <w:r>
+        <w:rPr>
+          <w:rFonts w:ascii="Palatino Linotype" w:hAnsi="Palatino Linotype"/>
+          <w:sz w:val="24"/>
+          <w:szCs w:val="24"/>
+        </w:rPr>
+        <w:t xml:space="preserve"> frictionless task.</w:t>
+      </w:r>
+      <w:r>
+        <w:rPr>
+          <w:rFonts w:ascii="Palatino Linotype" w:hAnsi="Palatino Linotype"/>
+          <w:sz w:val="24"/>
+          <w:szCs w:val="24"/>
+        </w:rPr>
+        <w:br/>
+        <w:t xml:space="preserve">    The process of building such an application is described in the following chapters in detail. In the first chapter, the technologies and the architecture of the application will be described (client-server interraction, REST APIs, domain-driven design, React design principles and more). The following chapter describes the application itself: how it was designed, implemented and a few extra details.</w:t>
+      </w:r>
+    </w:p>
+    <w:p>
+      <w:pPr>
+        <w:rPr>
+          <w:rFonts w:ascii="Palatino Linotype" w:hAnsi="Palatino Linotype"/>
+          <w:sz w:val="24"/>
+          <w:szCs w:val="24"/>
+        </w:rPr>
+      </w:pPr>
+      <w:r>
+        <w:rPr>
+          <w:rFonts w:ascii="Palatino Linotype" w:hAnsi="Palatino Linotype"/>
+          <w:sz w:val="24"/>
+          <w:szCs w:val="24"/>
+        </w:rPr>
+        <w:br w:type="page"/>
+      </w:r>
+    </w:p>
+    <w:p>
+      <w:pPr>
+        <w:pStyle w:val="ListParagraph"/>
+        <w:spacing w:line="360" w:lineRule="auto"/>
+        <w:ind w:left="360"/>
+        <w:rPr>
+          <w:rFonts w:ascii="Palatino Linotype" w:hAnsi="Palatino Linotype"/>
+          <w:b/>
+          <w:bCs/>
+          <w:sz w:val="52"/>
+          <w:szCs w:val="52"/>
+          <w:lang w:val="ro-RO"/>
+        </w:rPr>
+      </w:pPr>
+      <w:r>
+        <w:rPr>
+          <w:rFonts w:ascii="Palatino Linotype" w:hAnsi="Palatino Linotype"/>
+          <w:b/>
+          <w:bCs/>
+          <w:sz w:val="52"/>
+          <w:szCs w:val="52"/>
+          <w:lang w:val="ro-RO"/>
+        </w:rPr>
+        <w:lastRenderedPageBreak/>
+        <w:t xml:space="preserve">Chapter </w:t>
+      </w:r>
+      <w:r>
+        <w:rPr>
+          <w:rFonts w:ascii="Palatino Linotype" w:hAnsi="Palatino Linotype"/>
+          <w:b/>
+          <w:bCs/>
+          <w:sz w:val="52"/>
+          <w:szCs w:val="52"/>
+          <w:lang w:val="ro-RO"/>
+        </w:rPr>
+        <w:t>2</w:t>
+      </w:r>
+    </w:p>
+    <w:p>
+      <w:pPr>
+        <w:pStyle w:val="ListParagraph"/>
+        <w:spacing w:line="360" w:lineRule="auto"/>
+        <w:ind w:left="360"/>
+        <w:rPr>
+          <w:rFonts w:ascii="Palatino Linotype" w:hAnsi="Palatino Linotype"/>
+          <w:b/>
+          <w:bCs/>
+          <w:sz w:val="52"/>
+          <w:szCs w:val="52"/>
+          <w:lang w:val="ro-RO"/>
+        </w:rPr>
+      </w:pPr>
+      <w:r>
+        <w:rPr>
+          <w:rFonts w:ascii="Palatino Linotype" w:hAnsi="Palatino Linotype"/>
+          <w:b/>
+          <w:bCs/>
+          <w:sz w:val="52"/>
+          <w:szCs w:val="52"/>
+          <w:lang w:val="ro-RO"/>
+        </w:rPr>
+        <w:t>Used technologies</w:t>
+      </w:r>
+    </w:p>
+    <w:p>
+      <w:pPr>
+        <w:pStyle w:val="ListParagraph"/>
+        <w:spacing w:line="360" w:lineRule="auto"/>
+        <w:ind w:left="360"/>
+        <w:rPr>
+          <w:rFonts w:ascii="Palatino Linotype" w:hAnsi="Palatino Linotype"/>
+          <w:b/>
+          <w:bCs/>
+          <w:sz w:val="36"/>
+          <w:szCs w:val="36"/>
+          <w:lang w:val="ro-RO"/>
+        </w:rPr>
+      </w:pPr>
+    </w:p>
+    <w:p>
+      <w:pPr>
+        <w:pStyle w:val="ListParagraph"/>
+        <w:numPr>
+          <w:ilvl w:val="1"/>
+          <w:numId w:val="7"/>
+        </w:numPr>
+        <w:spacing w:line="360" w:lineRule="auto"/>
+        <w:rPr>
+          <w:rFonts w:ascii="Palatino Linotype" w:hAnsi="Palatino Linotype"/>
+          <w:b/>
+          <w:bCs/>
+          <w:sz w:val="40"/>
+          <w:szCs w:val="40"/>
+          <w:lang w:val="ro-RO"/>
+        </w:rPr>
+      </w:pPr>
+      <w:r>
+        <w:rPr>
+          <w:rFonts w:ascii="Palatino Linotype" w:hAnsi="Palatino Linotype"/>
+          <w:b/>
+          <w:bCs/>
+          <w:sz w:val="40"/>
+          <w:szCs w:val="40"/>
+          <w:lang w:val="ro-RO"/>
+        </w:rPr>
+        <w:t>The problem</w:t>
+      </w:r>
+    </w:p>
+    <w:p>
+      <w:pPr>
+        <w:pStyle w:val="ListParagraph"/>
+        <w:numPr>
+          <w:ilvl w:val="2"/>
+          <w:numId w:val="7"/>
+        </w:numPr>
+        <w:spacing w:line="360" w:lineRule="auto"/>
+        <w:rPr>
+          <w:rFonts w:ascii="Palatino Linotype" w:hAnsi="Palatino Linotype"/>
+          <w:b/>
+          <w:bCs/>
+          <w:sz w:val="32"/>
+          <w:szCs w:val="32"/>
+          <w:lang w:val="ro-RO"/>
+        </w:rPr>
+      </w:pPr>
+      <w:r>
+        <w:rPr>
+          <w:rFonts w:ascii="Palatino Linotype" w:hAnsi="Palatino Linotype"/>
+          <w:b/>
+          <w:bCs/>
+          <w:sz w:val="32"/>
+          <w:szCs w:val="32"/>
+          <w:lang w:val="ro-RO"/>
+        </w:rPr>
+        <w:t>Overview</w:t>
+      </w:r>
+    </w:p>
+    <w:p>
+      <w:pPr>
+        <w:spacing w:line="360" w:lineRule="auto"/>
+        <w:ind w:left="360"/>
+        <w:rPr>
+          <w:rFonts w:ascii="Palatino Linotype" w:hAnsi="Palatino Linotype"/>
+          <w:sz w:val="24"/>
+          <w:szCs w:val="24"/>
+          <w:lang w:val="ro-RO"/>
+        </w:rPr>
+      </w:pPr>
+      <w:r>
+        <w:rPr>
+          <w:rFonts w:ascii="Palatino Linotype" w:hAnsi="Palatino Linotype"/>
+          <w:b/>
+          <w:bCs/>
+          <w:sz w:val="24"/>
+          <w:szCs w:val="24"/>
+          <w:lang w:val="ro-RO"/>
+        </w:rPr>
+        <w:t xml:space="preserve">    </w:t>
+      </w:r>
+      <w:r>
+        <w:rPr>
+          <w:rFonts w:ascii="Palatino Linotype" w:hAnsi="Palatino Linotype"/>
+          <w:sz w:val="24"/>
+          <w:szCs w:val="24"/>
+          <w:lang w:val="ro-RO"/>
+        </w:rPr>
+        <w:t>The client-server architecture implies the application being split into two complementary parts that are traditionally described in the following way:</w:t>
+      </w:r>
+    </w:p>
+    <w:p>
+      <w:pPr>
+        <w:pStyle w:val="ListParagraph"/>
+        <w:numPr>
+          <w:ilvl w:val="0"/>
+          <w:numId w:val="9"/>
+        </w:numPr>
+        <w:spacing w:line="360" w:lineRule="auto"/>
+        <w:rPr>
+          <w:rFonts w:ascii="Palatino Linotype" w:hAnsi="Palatino Linotype"/>
+          <w:sz w:val="24"/>
+          <w:szCs w:val="24"/>
+          <w:lang w:val="ro-RO"/>
+        </w:rPr>
+      </w:pPr>
+      <w:r>
+        <w:rPr>
+          <w:rFonts w:ascii="Palatino Linotype" w:hAnsi="Palatino Linotype"/>
+          <w:sz w:val="24"/>
+          <w:szCs w:val="24"/>
+          <w:lang w:val="ro-RO"/>
+        </w:rPr>
+        <w:t>The server is responsible for handling requests from the client. It is commonly authoritative due to being in control of handling all resources and interractions between client and database, and also securing sensitive information via authorization and authentification. One could argue that the server is the brain of the application.</w:t>
+      </w:r>
+    </w:p>
+    <w:p>
+      <w:pPr>
+        <w:pStyle w:val="ListParagraph"/>
+        <w:numPr>
+          <w:ilvl w:val="0"/>
+          <w:numId w:val="9"/>
+        </w:numPr>
+        <w:spacing w:line="360" w:lineRule="auto"/>
+        <w:rPr>
+          <w:rFonts w:ascii="Palatino Linotype" w:hAnsi="Palatino Linotype"/>
+          <w:sz w:val="24"/>
+          <w:szCs w:val="24"/>
+          <w:lang w:val="ro-RO"/>
+        </w:rPr>
+      </w:pPr>
+      <w:r>
+        <w:rPr>
+          <w:rFonts w:ascii="Palatino Linotype" w:hAnsi="Palatino Linotype"/>
+          <w:sz w:val="24"/>
+          <w:szCs w:val="24"/>
+          <w:lang w:val="ro-RO"/>
+        </w:rPr>
+        <w:t>The client provides the user with an interractive interface through which the human can interract with the application. That usually implies both visualizing and acting upon underlying data</w:t>
+      </w:r>
+      <w:r>
+        <w:rPr>
+          <w:rFonts w:ascii="Palatino Linotype" w:hAnsi="Palatino Linotype"/>
+          <w:sz w:val="24"/>
+          <w:szCs w:val="24"/>
+          <w:lang w:val="ro-RO"/>
+        </w:rPr>
+        <w:t>.</w:t>
+      </w:r>
+    </w:p>
+    <w:p>
+      <w:pPr>
+        <w:spacing w:line="360" w:lineRule="auto"/>
+        <w:ind w:left="360"/>
+        <w:rPr>
+          <w:rFonts w:ascii="Palatino Linotype" w:hAnsi="Palatino Linotype"/>
+          <w:sz w:val="24"/>
+          <w:szCs w:val="24"/>
+          <w:lang w:val="ro-RO"/>
+        </w:rPr>
+      </w:pPr>
+      <w:r>
+        <w:rPr>
+          <w:rFonts w:ascii="Palatino Linotype" w:hAnsi="Palatino Linotype"/>
+          <w:sz w:val="24"/>
+          <w:szCs w:val="24"/>
+          <w:lang w:val="ro-RO"/>
+        </w:rPr>
+        <w:t>Such an architecture is usually used in order to put the load on the server</w:t>
+      </w:r>
+      <w:r>
+        <w:rPr>
+          <w:rFonts w:ascii="Palatino Linotype" w:hAnsi="Palatino Linotype"/>
+          <w:sz w:val="24"/>
+          <w:szCs w:val="24"/>
+          <w:lang w:val="ro-RO"/>
+        </w:rPr>
+        <w:t xml:space="preserve"> instead of the client (due to the fact that the server is usually better performing and has better availability) and in order to centralize data in one location to prevent costly searches.</w:t>
+      </w:r>
+    </w:p>
+    <w:p>
+      <w:pPr>
+        <w:spacing w:line="360" w:lineRule="auto"/>
+        <w:rPr>
+          <w:rFonts w:ascii="Palatino Linotype" w:hAnsi="Palatino Linotype"/>
           <w:sz w:val="24"/>
           <w:szCs w:val="24"/>
           <w:lang w:val="ro-RO"/>
@@ -1912,11 +2877,7 @@
         <w:docPartUnique/>
       </w:docPartObj>
     </w:sdtPr>
-    <w:sdtEndPr>
-      <w:rPr>
-        <w:noProof/>
-      </w:rPr>
-    </w:sdtEndPr>
+    <w:sdtEndPr/>
     <w:sdtContent>
       <w:p>
         <w:pPr>
@@ -1924,24 +2885,24 @@
           <w:jc w:val="center"/>
         </w:pPr>
         <w:r>
+          <w:rPr>
+            <w:noProof w:val="0"/>
+          </w:rPr>
           <w:fldChar w:fldCharType="begin"/>
         </w:r>
         <w:r>
           <w:instrText xml:space="preserve"> PAGE   \* MERGEFORMAT </w:instrText>
         </w:r>
         <w:r>
+          <w:rPr>
+            <w:noProof w:val="0"/>
+          </w:rPr>
           <w:fldChar w:fldCharType="separate"/>
         </w:r>
         <w:r>
-          <w:rPr>
-            <w:noProof/>
-          </w:rPr>
           <w:t>2</w:t>
         </w:r>
         <w:r>
-          <w:rPr>
-            <w:noProof/>
-          </w:rPr>
           <w:fldChar w:fldCharType="end"/>
         </w:r>
       </w:p>
@@ -1983,6 +2944,232 @@
 <file path=word/numbering.xml><?xml version="1.0" encoding="utf-8"?>
 <w:numbering xmlns:wpc="http://schemas.microsoft.com/office/word/2010/wordprocessingCanvas" xmlns:cx="http://schemas.microsoft.com/office/drawing/2014/chartex" xmlns:cx1="http://schemas.microsoft.com/office/drawing/2015/9/8/chartex" xmlns:cx2="http://schemas.microsoft.com/office/drawing/2015/10/21/chartex" xmlns:cx3="http://schemas.microsoft.com/office/drawing/2016/5/9/chartex" xmlns:cx4="http://schemas.microsoft.com/office/drawing/2016/5/10/chartex" xmlns:cx5="http://schemas.microsoft.com/office/drawing/2016/5/11/chartex" xmlns:cx6="http://schemas.microsoft.com/office/drawing/2016/5/12/chartex" xmlns:cx7="http://schemas.microsoft.com/office/drawing/2016/5/13/chartex" xmlns:cx8="http://schemas.microsoft.com/office/drawing/2016/5/14/chartex" xmlns:mc="http://schemas.openxmlformats.org/markup-compatibility/2006" xmlns:aink="http://schemas.microsoft.com/office/drawing/2016/ink" xmlns:am3d="http://schemas.microsoft.com/office/drawing/2017/model3d" xmlns:o="urn:schemas-microsoft-com:office:office" xmlns:oel="http://schemas.microsoft.com/office/2019/extlst" xmlns:r="http://schemas.openxmlformats.org/officeDocument/2006/relationships" xmlns:m="http://schemas.openxmlformats.org/officeDocument/2006/math" xmlns:v="urn:schemas-microsoft-com:vml" xmlns:wp14="http://schemas.microsoft.com/office/word/2010/wordprocessingDrawing" xmlns:wp="http://schemas.openxmlformats.org/drawingml/2006/wordprocessingDrawing" xmlns:w10="urn:schemas-microsoft-com:office:word" xmlns:w="http://schemas.openxmlformats.org/wordprocessingml/2006/main" xmlns:w14="http://schemas.microsoft.com/office/word/2010/wordml" xmlns:w15="http://schemas.microsoft.com/office/word/2012/wordml" xmlns:w16cex="http://schemas.microsoft.com/office/word/2018/wordml/cex" xmlns:w16cid="http://schemas.microsoft.com/office/word/2016/wordml/cid" xmlns:w16="http://schemas.microsoft.com/office/word/2018/wordml" xmlns:w16sdtdh="http://schemas.microsoft.com/office/word/2020/wordml/sdtdatahash" xmlns:w16se="http://schemas.microsoft.com/office/word/2015/wordml/symex" xmlns:wpg="http://schemas.microsoft.com/office/word/2010/wordprocessingGroup" xmlns:wpi="http://schemas.microsoft.com/office/word/2010/wordprocessingInk" xmlns:wne="http://schemas.microsoft.com/office/word/2006/wordml" xmlns:wps="http://schemas.microsoft.com/office/word/2010/wordprocessingShape" mc:Ignorable="w14 w15 w16se w16cid w16 w16cex w16sdtdh wp14">
   <w:abstractNum w:abstractNumId="0" w15:restartNumberingAfterBreak="0">
+    <w:nsid w:val="14301CDC"/>
+    <w:multiLevelType w:val="hybridMultilevel"/>
+    <w:tmpl w:val="BDE6AB40"/>
+    <w:lvl w:ilvl="0" w:tplc="21FABA68">
+      <w:start w:val="1"/>
+      <w:numFmt w:val="bullet"/>
+      <w:lvlText w:val="-"/>
+      <w:lvlJc w:val="left"/>
+      <w:pPr>
+        <w:ind w:left="720" w:hanging="360"/>
+      </w:pPr>
+      <w:rPr>
+        <w:rFonts w:ascii="Palatino Linotype" w:eastAsiaTheme="minorHAnsi" w:hAnsi="Palatino Linotype" w:cstheme="minorBidi" w:hint="default"/>
+      </w:rPr>
+    </w:lvl>
+    <w:lvl w:ilvl="1" w:tplc="04090003" w:tentative="1">
+      <w:start w:val="1"/>
+      <w:numFmt w:val="bullet"/>
+      <w:lvlText w:val="o"/>
+      <w:lvlJc w:val="left"/>
+      <w:pPr>
+        <w:ind w:left="1440" w:hanging="360"/>
+      </w:pPr>
+      <w:rPr>
+        <w:rFonts w:ascii="Courier New" w:hAnsi="Courier New" w:cs="Courier New" w:hint="default"/>
+      </w:rPr>
+    </w:lvl>
+    <w:lvl w:ilvl="2" w:tplc="04090005" w:tentative="1">
+      <w:start w:val="1"/>
+      <w:numFmt w:val="bullet"/>
+      <w:lvlText w:val=""/>
+      <w:lvlJc w:val="left"/>
+      <w:pPr>
+        <w:ind w:left="2160" w:hanging="360"/>
+      </w:pPr>
+      <w:rPr>
+        <w:rFonts w:ascii="Wingdings" w:hAnsi="Wingdings" w:hint="default"/>
+      </w:rPr>
+    </w:lvl>
+    <w:lvl w:ilvl="3" w:tplc="04090001" w:tentative="1">
+      <w:start w:val="1"/>
+      <w:numFmt w:val="bullet"/>
+      <w:lvlText w:val=""/>
+      <w:lvlJc w:val="left"/>
+      <w:pPr>
+        <w:ind w:left="2880" w:hanging="360"/>
+      </w:pPr>
+      <w:rPr>
+        <w:rFonts w:ascii="Symbol" w:hAnsi="Symbol" w:hint="default"/>
+      </w:rPr>
+    </w:lvl>
+    <w:lvl w:ilvl="4" w:tplc="04090003" w:tentative="1">
+      <w:start w:val="1"/>
+      <w:numFmt w:val="bullet"/>
+      <w:lvlText w:val="o"/>
+      <w:lvlJc w:val="left"/>
+      <w:pPr>
+        <w:ind w:left="3600" w:hanging="360"/>
+      </w:pPr>
+      <w:rPr>
+        <w:rFonts w:ascii="Courier New" w:hAnsi="Courier New" w:cs="Courier New" w:hint="default"/>
+      </w:rPr>
+    </w:lvl>
+    <w:lvl w:ilvl="5" w:tplc="04090005" w:tentative="1">
+      <w:start w:val="1"/>
+      <w:numFmt w:val="bullet"/>
+      <w:lvlText w:val=""/>
+      <w:lvlJc w:val="left"/>
+      <w:pPr>
+        <w:ind w:left="4320" w:hanging="360"/>
+      </w:pPr>
+      <w:rPr>
+        <w:rFonts w:ascii="Wingdings" w:hAnsi="Wingdings" w:hint="default"/>
+      </w:rPr>
+    </w:lvl>
+    <w:lvl w:ilvl="6" w:tplc="04090001" w:tentative="1">
+      <w:start w:val="1"/>
+      <w:numFmt w:val="bullet"/>
+      <w:lvlText w:val=""/>
+      <w:lvlJc w:val="left"/>
+      <w:pPr>
+        <w:ind w:left="5040" w:hanging="360"/>
+      </w:pPr>
+      <w:rPr>
+        <w:rFonts w:ascii="Symbol" w:hAnsi="Symbol" w:hint="default"/>
+      </w:rPr>
+    </w:lvl>
+    <w:lvl w:ilvl="7" w:tplc="04090003" w:tentative="1">
+      <w:start w:val="1"/>
+      <w:numFmt w:val="bullet"/>
+      <w:lvlText w:val="o"/>
+      <w:lvlJc w:val="left"/>
+      <w:pPr>
+        <w:ind w:left="5760" w:hanging="360"/>
+      </w:pPr>
+      <w:rPr>
+        <w:rFonts w:ascii="Courier New" w:hAnsi="Courier New" w:cs="Courier New" w:hint="default"/>
+      </w:rPr>
+    </w:lvl>
+    <w:lvl w:ilvl="8" w:tplc="04090005" w:tentative="1">
+      <w:start w:val="1"/>
+      <w:numFmt w:val="bullet"/>
+      <w:lvlText w:val=""/>
+      <w:lvlJc w:val="left"/>
+      <w:pPr>
+        <w:ind w:left="6480" w:hanging="360"/>
+      </w:pPr>
+      <w:rPr>
+        <w:rFonts w:ascii="Wingdings" w:hAnsi="Wingdings" w:hint="default"/>
+      </w:rPr>
+    </w:lvl>
+  </w:abstractNum>
+  <w:abstractNum w:abstractNumId="1" w15:restartNumberingAfterBreak="0">
+    <w:nsid w:val="21DE6718"/>
+    <w:multiLevelType w:val="hybridMultilevel"/>
+    <w:tmpl w:val="59625E98"/>
+    <w:lvl w:ilvl="0" w:tplc="DA520CDA">
+      <w:start w:val="1"/>
+      <w:numFmt w:val="bullet"/>
+      <w:lvlText w:val="-"/>
+      <w:lvlJc w:val="left"/>
+      <w:pPr>
+        <w:ind w:left="720" w:hanging="360"/>
+      </w:pPr>
+      <w:rPr>
+        <w:rFonts w:ascii="Palatino Linotype" w:eastAsiaTheme="minorHAnsi" w:hAnsi="Palatino Linotype" w:cstheme="minorBidi" w:hint="default"/>
+      </w:rPr>
+    </w:lvl>
+    <w:lvl w:ilvl="1" w:tplc="04090003" w:tentative="1">
+      <w:start w:val="1"/>
+      <w:numFmt w:val="bullet"/>
+      <w:lvlText w:val="o"/>
+      <w:lvlJc w:val="left"/>
+      <w:pPr>
+        <w:ind w:left="1440" w:hanging="360"/>
+      </w:pPr>
+      <w:rPr>
+        <w:rFonts w:ascii="Courier New" w:hAnsi="Courier New" w:cs="Courier New" w:hint="default"/>
+      </w:rPr>
+    </w:lvl>
+    <w:lvl w:ilvl="2" w:tplc="04090005" w:tentative="1">
+      <w:start w:val="1"/>
+      <w:numFmt w:val="bullet"/>
+      <w:lvlText w:val=""/>
+      <w:lvlJc w:val="left"/>
+      <w:pPr>
+        <w:ind w:left="2160" w:hanging="360"/>
+      </w:pPr>
+      <w:rPr>
+        <w:rFonts w:ascii="Wingdings" w:hAnsi="Wingdings" w:hint="default"/>
+      </w:rPr>
+    </w:lvl>
+    <w:lvl w:ilvl="3" w:tplc="04090001" w:tentative="1">
+      <w:start w:val="1"/>
+      <w:numFmt w:val="bullet"/>
+      <w:lvlText w:val=""/>
+      <w:lvlJc w:val="left"/>
+      <w:pPr>
+        <w:ind w:left="2880" w:hanging="360"/>
+      </w:pPr>
+      <w:rPr>
+        <w:rFonts w:ascii="Symbol" w:hAnsi="Symbol" w:hint="default"/>
+      </w:rPr>
+    </w:lvl>
+    <w:lvl w:ilvl="4" w:tplc="04090003" w:tentative="1">
+      <w:start w:val="1"/>
+      <w:numFmt w:val="bullet"/>
+      <w:lvlText w:val="o"/>
+      <w:lvlJc w:val="left"/>
+      <w:pPr>
+        <w:ind w:left="3600" w:hanging="360"/>
+      </w:pPr>
+      <w:rPr>
+        <w:rFonts w:ascii="Courier New" w:hAnsi="Courier New" w:cs="Courier New" w:hint="default"/>
+      </w:rPr>
+    </w:lvl>
+    <w:lvl w:ilvl="5" w:tplc="04090005" w:tentative="1">
+      <w:start w:val="1"/>
+      <w:numFmt w:val="bullet"/>
+      <w:lvlText w:val=""/>
+      <w:lvlJc w:val="left"/>
+      <w:pPr>
+        <w:ind w:left="4320" w:hanging="360"/>
+      </w:pPr>
+      <w:rPr>
+        <w:rFonts w:ascii="Wingdings" w:hAnsi="Wingdings" w:hint="default"/>
+      </w:rPr>
+    </w:lvl>
+    <w:lvl w:ilvl="6" w:tplc="04090001" w:tentative="1">
+      <w:start w:val="1"/>
+      <w:numFmt w:val="bullet"/>
+      <w:lvlText w:val=""/>
+      <w:lvlJc w:val="left"/>
+      <w:pPr>
+        <w:ind w:left="5040" w:hanging="360"/>
+      </w:pPr>
+      <w:rPr>
+        <w:rFonts w:ascii="Symbol" w:hAnsi="Symbol" w:hint="default"/>
+      </w:rPr>
+    </w:lvl>
+    <w:lvl w:ilvl="7" w:tplc="04090003" w:tentative="1">
+      <w:start w:val="1"/>
+      <w:numFmt w:val="bullet"/>
+      <w:lvlText w:val="o"/>
+      <w:lvlJc w:val="left"/>
+      <w:pPr>
+        <w:ind w:left="5760" w:hanging="360"/>
+      </w:pPr>
+      <w:rPr>
+        <w:rFonts w:ascii="Courier New" w:hAnsi="Courier New" w:cs="Courier New" w:hint="default"/>
+      </w:rPr>
+    </w:lvl>
+    <w:lvl w:ilvl="8" w:tplc="04090005" w:tentative="1">
+      <w:start w:val="1"/>
+      <w:numFmt w:val="bullet"/>
+      <w:lvlText w:val=""/>
+      <w:lvlJc w:val="left"/>
+      <w:pPr>
+        <w:ind w:left="6480" w:hanging="360"/>
+      </w:pPr>
+      <w:rPr>
+        <w:rFonts w:ascii="Wingdings" w:hAnsi="Wingdings" w:hint="default"/>
+      </w:rPr>
+    </w:lvl>
+  </w:abstractNum>
+  <w:abstractNum w:abstractNumId="2" w15:restartNumberingAfterBreak="0">
     <w:nsid w:val="24785A3D"/>
     <w:multiLevelType w:val="multilevel"/>
     <w:tmpl w:val="0409001F"/>
@@ -2068,7 +3255,500 @@
       </w:pPr>
     </w:lvl>
   </w:abstractNum>
-  <w:abstractNum w:abstractNumId="1" w15:restartNumberingAfterBreak="0">
+  <w:abstractNum w:abstractNumId="3" w15:restartNumberingAfterBreak="0">
+    <w:nsid w:val="26FD7473"/>
+    <w:multiLevelType w:val="multilevel"/>
+    <w:tmpl w:val="82F8DB7A"/>
+    <w:lvl w:ilvl="0">
+      <w:start w:val="2"/>
+      <w:numFmt w:val="decimal"/>
+      <w:lvlText w:val="%1"/>
+      <w:lvlJc w:val="left"/>
+      <w:pPr>
+        <w:ind w:left="450" w:hanging="450"/>
+      </w:pPr>
+      <w:rPr>
+        <w:rFonts w:hint="default"/>
+      </w:rPr>
+    </w:lvl>
+    <w:lvl w:ilvl="1">
+      <w:start w:val="1"/>
+      <w:numFmt w:val="decimal"/>
+      <w:lvlText w:val="%1.%2"/>
+      <w:lvlJc w:val="left"/>
+      <w:pPr>
+        <w:ind w:left="1080" w:hanging="720"/>
+      </w:pPr>
+      <w:rPr>
+        <w:rFonts w:hint="default"/>
+      </w:rPr>
+    </w:lvl>
+    <w:lvl w:ilvl="2">
+      <w:start w:val="1"/>
+      <w:numFmt w:val="decimal"/>
+      <w:lvlText w:val="%1.%2.%3"/>
+      <w:lvlJc w:val="left"/>
+      <w:pPr>
+        <w:ind w:left="1080" w:hanging="720"/>
+      </w:pPr>
+      <w:rPr>
+        <w:rFonts w:hint="default"/>
+      </w:rPr>
+    </w:lvl>
+    <w:lvl w:ilvl="3">
+      <w:start w:val="1"/>
+      <w:numFmt w:val="decimal"/>
+      <w:lvlText w:val="%1.%2.%3.%4"/>
+      <w:lvlJc w:val="left"/>
+      <w:pPr>
+        <w:ind w:left="1080" w:hanging="1080"/>
+      </w:pPr>
+      <w:rPr>
+        <w:rFonts w:hint="default"/>
+      </w:rPr>
+    </w:lvl>
+    <w:lvl w:ilvl="4">
+      <w:start w:val="1"/>
+      <w:numFmt w:val="decimal"/>
+      <w:lvlText w:val="%1.%2.%3.%4.%5"/>
+      <w:lvlJc w:val="left"/>
+      <w:pPr>
+        <w:ind w:left="1440" w:hanging="1440"/>
+      </w:pPr>
+      <w:rPr>
+        <w:rFonts w:hint="default"/>
+      </w:rPr>
+    </w:lvl>
+    <w:lvl w:ilvl="5">
+      <w:start w:val="1"/>
+      <w:numFmt w:val="decimal"/>
+      <w:lvlText w:val="%1.%2.%3.%4.%5.%6"/>
+      <w:lvlJc w:val="left"/>
+      <w:pPr>
+        <w:ind w:left="1800" w:hanging="1800"/>
+      </w:pPr>
+      <w:rPr>
+        <w:rFonts w:hint="default"/>
+      </w:rPr>
+    </w:lvl>
+    <w:lvl w:ilvl="6">
+      <w:start w:val="1"/>
+      <w:numFmt w:val="decimal"/>
+      <w:lvlText w:val="%1.%2.%3.%4.%5.%6.%7"/>
+      <w:lvlJc w:val="left"/>
+      <w:pPr>
+        <w:ind w:left="1800" w:hanging="1800"/>
+      </w:pPr>
+      <w:rPr>
+        <w:rFonts w:hint="default"/>
+      </w:rPr>
+    </w:lvl>
+    <w:lvl w:ilvl="7">
+      <w:start w:val="1"/>
+      <w:numFmt w:val="decimal"/>
+      <w:lvlText w:val="%1.%2.%3.%4.%5.%6.%7.%8"/>
+      <w:lvlJc w:val="left"/>
+      <w:pPr>
+        <w:ind w:left="2160" w:hanging="2160"/>
+      </w:pPr>
+      <w:rPr>
+        <w:rFonts w:hint="default"/>
+      </w:rPr>
+    </w:lvl>
+    <w:lvl w:ilvl="8">
+      <w:start w:val="1"/>
+      <w:numFmt w:val="decimal"/>
+      <w:lvlText w:val="%1.%2.%3.%4.%5.%6.%7.%8.%9"/>
+      <w:lvlJc w:val="left"/>
+      <w:pPr>
+        <w:ind w:left="2520" w:hanging="2520"/>
+      </w:pPr>
+      <w:rPr>
+        <w:rFonts w:hint="default"/>
+      </w:rPr>
+    </w:lvl>
+  </w:abstractNum>
+  <w:abstractNum w:abstractNumId="4" w15:restartNumberingAfterBreak="0">
+    <w:nsid w:val="2C4813B8"/>
+    <w:multiLevelType w:val="hybridMultilevel"/>
+    <w:tmpl w:val="95706058"/>
+    <w:lvl w:ilvl="0" w:tplc="0409000F">
+      <w:start w:val="1"/>
+      <w:numFmt w:val="decimal"/>
+      <w:lvlText w:val="%1."/>
+      <w:lvlJc w:val="left"/>
+      <w:pPr>
+        <w:ind w:left="720" w:hanging="360"/>
+      </w:pPr>
+      <w:rPr>
+        <w:rFonts w:hint="default"/>
+      </w:rPr>
+    </w:lvl>
+    <w:lvl w:ilvl="1" w:tplc="04090019" w:tentative="1">
+      <w:start w:val="1"/>
+      <w:numFmt w:val="lowerLetter"/>
+      <w:lvlText w:val="%2."/>
+      <w:lvlJc w:val="left"/>
+      <w:pPr>
+        <w:ind w:left="1440" w:hanging="360"/>
+      </w:pPr>
+    </w:lvl>
+    <w:lvl w:ilvl="2" w:tplc="0409001B" w:tentative="1">
+      <w:start w:val="1"/>
+      <w:numFmt w:val="lowerRoman"/>
+      <w:lvlText w:val="%3."/>
+      <w:lvlJc w:val="right"/>
+      <w:pPr>
+        <w:ind w:left="2160" w:hanging="180"/>
+      </w:pPr>
+    </w:lvl>
+    <w:lvl w:ilvl="3" w:tplc="0409000F" w:tentative="1">
+      <w:start w:val="1"/>
+      <w:numFmt w:val="decimal"/>
+      <w:lvlText w:val="%4."/>
+      <w:lvlJc w:val="left"/>
+      <w:pPr>
+        <w:ind w:left="2880" w:hanging="360"/>
+      </w:pPr>
+    </w:lvl>
+    <w:lvl w:ilvl="4" w:tplc="04090019" w:tentative="1">
+      <w:start w:val="1"/>
+      <w:numFmt w:val="lowerLetter"/>
+      <w:lvlText w:val="%5."/>
+      <w:lvlJc w:val="left"/>
+      <w:pPr>
+        <w:ind w:left="3600" w:hanging="360"/>
+      </w:pPr>
+    </w:lvl>
+    <w:lvl w:ilvl="5" w:tplc="0409001B" w:tentative="1">
+      <w:start w:val="1"/>
+      <w:numFmt w:val="lowerRoman"/>
+      <w:lvlText w:val="%6."/>
+      <w:lvlJc w:val="right"/>
+      <w:pPr>
+        <w:ind w:left="4320" w:hanging="180"/>
+      </w:pPr>
+    </w:lvl>
+    <w:lvl w:ilvl="6" w:tplc="0409000F" w:tentative="1">
+      <w:start w:val="1"/>
+      <w:numFmt w:val="decimal"/>
+      <w:lvlText w:val="%7."/>
+      <w:lvlJc w:val="left"/>
+      <w:pPr>
+        <w:ind w:left="5040" w:hanging="360"/>
+      </w:pPr>
+    </w:lvl>
+    <w:lvl w:ilvl="7" w:tplc="04090019" w:tentative="1">
+      <w:start w:val="1"/>
+      <w:numFmt w:val="lowerLetter"/>
+      <w:lvlText w:val="%8."/>
+      <w:lvlJc w:val="left"/>
+      <w:pPr>
+        <w:ind w:left="5760" w:hanging="360"/>
+      </w:pPr>
+    </w:lvl>
+    <w:lvl w:ilvl="8" w:tplc="0409001B" w:tentative="1">
+      <w:start w:val="1"/>
+      <w:numFmt w:val="lowerRoman"/>
+      <w:lvlText w:val="%9."/>
+      <w:lvlJc w:val="right"/>
+      <w:pPr>
+        <w:ind w:left="6480" w:hanging="180"/>
+      </w:pPr>
+    </w:lvl>
+  </w:abstractNum>
+  <w:abstractNum w:abstractNumId="5" w15:restartNumberingAfterBreak="0">
+    <w:nsid w:val="31710675"/>
+    <w:multiLevelType w:val="hybridMultilevel"/>
+    <w:tmpl w:val="A55427A0"/>
+    <w:lvl w:ilvl="0" w:tplc="88BC00E4">
+      <w:start w:val="1"/>
+      <w:numFmt w:val="decimal"/>
+      <w:lvlText w:val="%1."/>
+      <w:lvlJc w:val="left"/>
+      <w:pPr>
+        <w:ind w:left="1080" w:hanging="360"/>
+      </w:pPr>
+      <w:rPr>
+        <w:rFonts w:hint="default"/>
+      </w:rPr>
+    </w:lvl>
+    <w:lvl w:ilvl="1" w:tplc="04090019" w:tentative="1">
+      <w:start w:val="1"/>
+      <w:numFmt w:val="lowerLetter"/>
+      <w:lvlText w:val="%2."/>
+      <w:lvlJc w:val="left"/>
+      <w:pPr>
+        <w:ind w:left="1800" w:hanging="360"/>
+      </w:pPr>
+    </w:lvl>
+    <w:lvl w:ilvl="2" w:tplc="0409001B" w:tentative="1">
+      <w:start w:val="1"/>
+      <w:numFmt w:val="lowerRoman"/>
+      <w:lvlText w:val="%3."/>
+      <w:lvlJc w:val="right"/>
+      <w:pPr>
+        <w:ind w:left="2520" w:hanging="180"/>
+      </w:pPr>
+    </w:lvl>
+    <w:lvl w:ilvl="3" w:tplc="0409000F" w:tentative="1">
+      <w:start w:val="1"/>
+      <w:numFmt w:val="decimal"/>
+      <w:lvlText w:val="%4."/>
+      <w:lvlJc w:val="left"/>
+      <w:pPr>
+        <w:ind w:left="3240" w:hanging="360"/>
+      </w:pPr>
+    </w:lvl>
+    <w:lvl w:ilvl="4" w:tplc="04090019" w:tentative="1">
+      <w:start w:val="1"/>
+      <w:numFmt w:val="lowerLetter"/>
+      <w:lvlText w:val="%5."/>
+      <w:lvlJc w:val="left"/>
+      <w:pPr>
+        <w:ind w:left="3960" w:hanging="360"/>
+      </w:pPr>
+    </w:lvl>
+    <w:lvl w:ilvl="5" w:tplc="0409001B" w:tentative="1">
+      <w:start w:val="1"/>
+      <w:numFmt w:val="lowerRoman"/>
+      <w:lvlText w:val="%6."/>
+      <w:lvlJc w:val="right"/>
+      <w:pPr>
+        <w:ind w:left="4680" w:hanging="180"/>
+      </w:pPr>
+    </w:lvl>
+    <w:lvl w:ilvl="6" w:tplc="0409000F" w:tentative="1">
+      <w:start w:val="1"/>
+      <w:numFmt w:val="decimal"/>
+      <w:lvlText w:val="%7."/>
+      <w:lvlJc w:val="left"/>
+      <w:pPr>
+        <w:ind w:left="5400" w:hanging="360"/>
+      </w:pPr>
+    </w:lvl>
+    <w:lvl w:ilvl="7" w:tplc="04090019" w:tentative="1">
+      <w:start w:val="1"/>
+      <w:numFmt w:val="lowerLetter"/>
+      <w:lvlText w:val="%8."/>
+      <w:lvlJc w:val="left"/>
+      <w:pPr>
+        <w:ind w:left="6120" w:hanging="360"/>
+      </w:pPr>
+    </w:lvl>
+    <w:lvl w:ilvl="8" w:tplc="0409001B" w:tentative="1">
+      <w:start w:val="1"/>
+      <w:numFmt w:val="lowerRoman"/>
+      <w:lvlText w:val="%9."/>
+      <w:lvlJc w:val="right"/>
+      <w:pPr>
+        <w:ind w:left="6840" w:hanging="180"/>
+      </w:pPr>
+    </w:lvl>
+  </w:abstractNum>
+  <w:abstractNum w:abstractNumId="6" w15:restartNumberingAfterBreak="0">
+    <w:nsid w:val="42796A6D"/>
+    <w:multiLevelType w:val="multilevel"/>
+    <w:tmpl w:val="65807B70"/>
+    <w:lvl w:ilvl="0">
+      <w:start w:val="1"/>
+      <w:numFmt w:val="decimal"/>
+      <w:lvlText w:val="%1"/>
+      <w:lvlJc w:val="left"/>
+      <w:pPr>
+        <w:ind w:left="540" w:hanging="540"/>
+      </w:pPr>
+      <w:rPr>
+        <w:rFonts w:hint="default"/>
+      </w:rPr>
+    </w:lvl>
+    <w:lvl w:ilvl="1">
+      <w:start w:val="1"/>
+      <w:numFmt w:val="decimal"/>
+      <w:lvlText w:val="%1.%2"/>
+      <w:lvlJc w:val="left"/>
+      <w:pPr>
+        <w:ind w:left="1080" w:hanging="720"/>
+      </w:pPr>
+      <w:rPr>
+        <w:rFonts w:hint="default"/>
+      </w:rPr>
+    </w:lvl>
+    <w:lvl w:ilvl="2">
+      <w:start w:val="1"/>
+      <w:numFmt w:val="decimal"/>
+      <w:lvlText w:val="%1.%2.%3"/>
+      <w:lvlJc w:val="left"/>
+      <w:pPr>
+        <w:ind w:left="1440" w:hanging="720"/>
+      </w:pPr>
+      <w:rPr>
+        <w:rFonts w:hint="default"/>
+      </w:rPr>
+    </w:lvl>
+    <w:lvl w:ilvl="3">
+      <w:start w:val="1"/>
+      <w:numFmt w:val="decimal"/>
+      <w:lvlText w:val="%1.%2.%3.%4"/>
+      <w:lvlJc w:val="left"/>
+      <w:pPr>
+        <w:ind w:left="2160" w:hanging="1080"/>
+      </w:pPr>
+      <w:rPr>
+        <w:rFonts w:hint="default"/>
+      </w:rPr>
+    </w:lvl>
+    <w:lvl w:ilvl="4">
+      <w:start w:val="1"/>
+      <w:numFmt w:val="decimal"/>
+      <w:lvlText w:val="%1.%2.%3.%4.%5"/>
+      <w:lvlJc w:val="left"/>
+      <w:pPr>
+        <w:ind w:left="2880" w:hanging="1440"/>
+      </w:pPr>
+      <w:rPr>
+        <w:rFonts w:hint="default"/>
+      </w:rPr>
+    </w:lvl>
+    <w:lvl w:ilvl="5">
+      <w:start w:val="1"/>
+      <w:numFmt w:val="decimal"/>
+      <w:lvlText w:val="%1.%2.%3.%4.%5.%6"/>
+      <w:lvlJc w:val="left"/>
+      <w:pPr>
+        <w:ind w:left="3600" w:hanging="1800"/>
+      </w:pPr>
+      <w:rPr>
+        <w:rFonts w:hint="default"/>
+      </w:rPr>
+    </w:lvl>
+    <w:lvl w:ilvl="6">
+      <w:start w:val="1"/>
+      <w:numFmt w:val="decimal"/>
+      <w:lvlText w:val="%1.%2.%3.%4.%5.%6.%7"/>
+      <w:lvlJc w:val="left"/>
+      <w:pPr>
+        <w:ind w:left="3960" w:hanging="1800"/>
+      </w:pPr>
+      <w:rPr>
+        <w:rFonts w:hint="default"/>
+      </w:rPr>
+    </w:lvl>
+    <w:lvl w:ilvl="7">
+      <w:start w:val="1"/>
+      <w:numFmt w:val="decimal"/>
+      <w:lvlText w:val="%1.%2.%3.%4.%5.%6.%7.%8"/>
+      <w:lvlJc w:val="left"/>
+      <w:pPr>
+        <w:ind w:left="4680" w:hanging="2160"/>
+      </w:pPr>
+      <w:rPr>
+        <w:rFonts w:hint="default"/>
+      </w:rPr>
+    </w:lvl>
+    <w:lvl w:ilvl="8">
+      <w:start w:val="1"/>
+      <w:numFmt w:val="decimal"/>
+      <w:lvlText w:val="%1.%2.%3.%4.%5.%6.%7.%8.%9"/>
+      <w:lvlJc w:val="left"/>
+      <w:pPr>
+        <w:ind w:left="5400" w:hanging="2520"/>
+      </w:pPr>
+      <w:rPr>
+        <w:rFonts w:hint="default"/>
+      </w:rPr>
+    </w:lvl>
+  </w:abstractNum>
+  <w:abstractNum w:abstractNumId="7" w15:restartNumberingAfterBreak="0">
+    <w:nsid w:val="42DC25B7"/>
+    <w:multiLevelType w:val="hybridMultilevel"/>
+    <w:tmpl w:val="920EB834"/>
+    <w:lvl w:ilvl="0" w:tplc="0409000F">
+      <w:start w:val="1"/>
+      <w:numFmt w:val="decimal"/>
+      <w:lvlText w:val="%1."/>
+      <w:lvlJc w:val="left"/>
+      <w:pPr>
+        <w:ind w:left="720" w:hanging="360"/>
+      </w:pPr>
+      <w:rPr>
+        <w:rFonts w:hint="default"/>
+      </w:rPr>
+    </w:lvl>
+    <w:lvl w:ilvl="1" w:tplc="04090019" w:tentative="1">
+      <w:start w:val="1"/>
+      <w:numFmt w:val="lowerLetter"/>
+      <w:lvlText w:val="%2."/>
+      <w:lvlJc w:val="left"/>
+      <w:pPr>
+        <w:ind w:left="1440" w:hanging="360"/>
+      </w:pPr>
+    </w:lvl>
+    <w:lvl w:ilvl="2" w:tplc="0409001B" w:tentative="1">
+      <w:start w:val="1"/>
+      <w:numFmt w:val="lowerRoman"/>
+      <w:lvlText w:val="%3."/>
+      <w:lvlJc w:val="right"/>
+      <w:pPr>
+        <w:ind w:left="2160" w:hanging="180"/>
+      </w:pPr>
+    </w:lvl>
+    <w:lvl w:ilvl="3" w:tplc="0409000F" w:tentative="1">
+      <w:start w:val="1"/>
+      <w:numFmt w:val="decimal"/>
+      <w:lvlText w:val="%4."/>
+      <w:lvlJc w:val="left"/>
+      <w:pPr>
+        <w:ind w:left="2880" w:hanging="360"/>
+      </w:pPr>
+    </w:lvl>
+    <w:lvl w:ilvl="4" w:tplc="04090019" w:tentative="1">
+      <w:start w:val="1"/>
+      <w:numFmt w:val="lowerLetter"/>
+      <w:lvlText w:val="%5."/>
+      <w:lvlJc w:val="left"/>
+      <w:pPr>
+        <w:ind w:left="3600" w:hanging="360"/>
+      </w:pPr>
+    </w:lvl>
+    <w:lvl w:ilvl="5" w:tplc="0409001B" w:tentative="1">
+      <w:start w:val="1"/>
+      <w:numFmt w:val="lowerRoman"/>
+      <w:lvlText w:val="%6."/>
+      <w:lvlJc w:val="right"/>
+      <w:pPr>
+        <w:ind w:left="4320" w:hanging="180"/>
+      </w:pPr>
+    </w:lvl>
+    <w:lvl w:ilvl="6" w:tplc="0409000F" w:tentative="1">
+      <w:start w:val="1"/>
+      <w:numFmt w:val="decimal"/>
+      <w:lvlText w:val="%7."/>
+      <w:lvlJc w:val="left"/>
+      <w:pPr>
+        <w:ind w:left="5040" w:hanging="360"/>
+      </w:pPr>
+    </w:lvl>
+    <w:lvl w:ilvl="7" w:tplc="04090019" w:tentative="1">
+      <w:start w:val="1"/>
+      <w:numFmt w:val="lowerLetter"/>
+      <w:lvlText w:val="%8."/>
+      <w:lvlJc w:val="left"/>
+      <w:pPr>
+        <w:ind w:left="5760" w:hanging="360"/>
+      </w:pPr>
+    </w:lvl>
+    <w:lvl w:ilvl="8" w:tplc="0409001B" w:tentative="1">
+      <w:start w:val="1"/>
+      <w:numFmt w:val="lowerRoman"/>
+      <w:lvlText w:val="%9."/>
+      <w:lvlJc w:val="right"/>
+      <w:pPr>
+        <w:ind w:left="6480" w:hanging="180"/>
+      </w:pPr>
+    </w:lvl>
+  </w:abstractNum>
+  <w:abstractNum w:abstractNumId="8" w15:restartNumberingAfterBreak="0">
     <w:nsid w:val="73BD6DA5"/>
     <w:multiLevelType w:val="hybridMultilevel"/>
     <w:tmpl w:val="B5CA9AFC"/>
@@ -2158,10 +3838,31 @@
     </w:lvl>
   </w:abstractNum>
   <w:num w:numId="1" w16cid:durableId="1426338144">
+    <w:abstractNumId w:val="8"/>
+  </w:num>
+  <w:num w:numId="2" w16cid:durableId="1597246378">
+    <w:abstractNumId w:val="2"/>
+  </w:num>
+  <w:num w:numId="3" w16cid:durableId="1138257368">
+    <w:abstractNumId w:val="7"/>
+  </w:num>
+  <w:num w:numId="4" w16cid:durableId="1933277028">
+    <w:abstractNumId w:val="6"/>
+  </w:num>
+  <w:num w:numId="5" w16cid:durableId="493452099">
+    <w:abstractNumId w:val="0"/>
+  </w:num>
+  <w:num w:numId="6" w16cid:durableId="175581585">
     <w:abstractNumId w:val="1"/>
   </w:num>
-  <w:num w:numId="2" w16cid:durableId="1597246378">
-    <w:abstractNumId w:val="0"/>
+  <w:num w:numId="7" w16cid:durableId="1297489500">
+    <w:abstractNumId w:val="3"/>
+  </w:num>
+  <w:num w:numId="8" w16cid:durableId="641735613">
+    <w:abstractNumId w:val="4"/>
+  </w:num>
+  <w:num w:numId="9" w16cid:durableId="222447094">
+    <w:abstractNumId w:val="5"/>
   </w:num>
 </w:numbering>
 </file>
@@ -2564,7 +4265,10 @@
   <w:style w:type="paragraph" w:default="1" w:styleId="Normal">
     <w:name w:val="Normal"/>
     <w:qFormat/>
-    <w:rsid w:val="002C26F5"/>
+    <w:rsid w:val="008D303C"/>
+    <w:rPr>
+      <w:noProof/>
+    </w:rPr>
   </w:style>
   <w:style w:type="paragraph" w:styleId="Heading1">
     <w:name w:val="heading 1"/>

</xml_diff>